<commit_message>
Még több hibakezelés- Josef
</commit_message>
<xml_diff>
--- a/hibakezelés-Josef.docx
+++ b/hibakezelés-Josef.docx
@@ -65,23 +65,74 @@
             <w14:round/>
           </w14:textOutline>
         </w:rPr>
-        <w:t xml:space="preserve">11.28 Hétfő: A tervezés utáni kivitelezés közben derültek ki hibák a routerek fajtái és elhelyezkedésükkel kapcsolatban. </w:t>
-      </w:r>
-      <w:r>
-        <w:rPr>
-          <w:color w:val="000000" w:themeColor="text1"/>
-          <w14:shadow w14:blurRad="38100" w14:dist="19050" w14:dir="2700000" w14:sx="100000" w14:sy="100000" w14:kx="0" w14:ky="0" w14:algn="tl">
-            <w14:schemeClr w14:val="dk1">
-              <w14:alpha w14:val="60000"/>
-            </w14:schemeClr>
-          </w14:shadow>
-          <w14:textOutline w14:w="0" w14:cap="flat" w14:cmpd="sng" w14:algn="ctr">
-            <w14:noFill/>
-            <w14:prstDash w14:val="solid"/>
-            <w14:round/>
-          </w14:textOutline>
-        </w:rPr>
-        <w:t xml:space="preserve">Az eredeti </w:t>
+        <w:t xml:space="preserve">11.28 </w:t>
+      </w:r>
+      <w:proofErr w:type="gramStart"/>
+      <w:r>
+        <w:rPr>
+          <w:color w:val="000000" w:themeColor="text1"/>
+          <w14:shadow w14:blurRad="38100" w14:dist="19050" w14:dir="2700000" w14:sx="100000" w14:sy="100000" w14:kx="0" w14:ky="0" w14:algn="tl">
+            <w14:schemeClr w14:val="dk1">
+              <w14:alpha w14:val="60000"/>
+            </w14:schemeClr>
+          </w14:shadow>
+          <w14:textOutline w14:w="0" w14:cap="flat" w14:cmpd="sng" w14:algn="ctr">
+            <w14:noFill/>
+            <w14:prstDash w14:val="solid"/>
+            <w14:round/>
+          </w14:textOutline>
+        </w:rPr>
+        <w:t>Hétfő</w:t>
+      </w:r>
+      <w:proofErr w:type="gramEnd"/>
+      <w:r>
+        <w:rPr>
+          <w:color w:val="000000" w:themeColor="text1"/>
+          <w14:shadow w14:blurRad="38100" w14:dist="19050" w14:dir="2700000" w14:sx="100000" w14:sy="100000" w14:kx="0" w14:ky="0" w14:algn="tl">
+            <w14:schemeClr w14:val="dk1">
+              <w14:alpha w14:val="60000"/>
+            </w14:schemeClr>
+          </w14:shadow>
+          <w14:textOutline w14:w="0" w14:cap="flat" w14:cmpd="sng" w14:algn="ctr">
+            <w14:noFill/>
+            <w14:prstDash w14:val="solid"/>
+            <w14:round/>
+          </w14:textOutline>
+        </w:rPr>
+        <w:t xml:space="preserve">: A tervezés utáni kivitelezés közben derültek ki hibák a routerek fajtái és elhelyezkedésükkel kapcsolatban. </w:t>
+      </w:r>
+      <w:r>
+        <w:rPr>
+          <w:color w:val="000000" w:themeColor="text1"/>
+          <w14:shadow w14:blurRad="38100" w14:dist="19050" w14:dir="2700000" w14:sx="100000" w14:sy="100000" w14:kx="0" w14:ky="0" w14:algn="tl">
+            <w14:schemeClr w14:val="dk1">
+              <w14:alpha w14:val="60000"/>
+            </w14:schemeClr>
+          </w14:shadow>
+          <w14:textOutline w14:w="0" w14:cap="flat" w14:cmpd="sng" w14:algn="ctr">
+            <w14:noFill/>
+            <w14:prstDash w14:val="solid"/>
+            <w14:round/>
+          </w14:textOutline>
+        </w:rPr>
+        <w:t xml:space="preserve">Az </w:t>
+      </w:r>
+      <w:proofErr w:type="gramStart"/>
+      <w:r>
+        <w:rPr>
+          <w:color w:val="000000" w:themeColor="text1"/>
+          <w14:shadow w14:blurRad="38100" w14:dist="19050" w14:dir="2700000" w14:sx="100000" w14:sy="100000" w14:kx="0" w14:ky="0" w14:algn="tl">
+            <w14:schemeClr w14:val="dk1">
+              <w14:alpha w14:val="60000"/>
+            </w14:schemeClr>
+          </w14:shadow>
+          <w14:textOutline w14:w="0" w14:cap="flat" w14:cmpd="sng" w14:algn="ctr">
+            <w14:noFill/>
+            <w14:prstDash w14:val="solid"/>
+            <w14:round/>
+          </w14:textOutline>
+        </w:rPr>
+        <w:t xml:space="preserve">eredeti </w:t>
       </w:r>
       <w:r>
         <w:rPr>
@@ -101,7 +152,28 @@
             <w14:round/>
           </w14:textOutline>
         </w:rPr>
-        <w:t xml:space="preserve">: </w:t>
+        <w:t>:</w:t>
+      </w:r>
+      <w:proofErr w:type="gramEnd"/>
+      <w:r>
+        <w:rPr>
+          <w:b/>
+          <w:bCs/>
+          <w:color w:val="262626" w:themeColor="text1" w:themeTint="D9"/>
+          <w:sz w:val="28"/>
+          <w:szCs w:val="28"/>
+          <w14:shadow w14:blurRad="0" w14:dist="38100" w14:dir="2700000" w14:sx="100000" w14:sy="100000" w14:kx="0" w14:ky="0" w14:algn="bl">
+            <w14:schemeClr w14:val="accent5"/>
+          </w14:shadow>
+          <w14:textOutline w14:w="6731" w14:cap="flat" w14:cmpd="sng" w14:algn="ctr">
+            <w14:solidFill>
+              <w14:schemeClr w14:val="bg1"/>
+            </w14:solidFill>
+            <w14:prstDash w14:val="solid"/>
+            <w14:round/>
+          </w14:textOutline>
+        </w:rPr>
+        <w:t xml:space="preserve"> </w:t>
       </w:r>
       <w:r>
         <w:rPr>
@@ -215,21 +287,39 @@
           </w14:textOutline>
         </w:rPr>
       </w:pPr>
-      <w:r>
-        <w:rPr>
-          <w:color w:val="000000" w:themeColor="text1"/>
-          <w14:shadow w14:blurRad="38100" w14:dist="19050" w14:dir="2700000" w14:sx="100000" w14:sy="100000" w14:kx="0" w14:ky="0" w14:algn="tl">
-            <w14:schemeClr w14:val="dk1">
-              <w14:alpha w14:val="60000"/>
-            </w14:schemeClr>
-          </w14:shadow>
-          <w14:textOutline w14:w="0" w14:cap="flat" w14:cmpd="sng" w14:algn="ctr">
-            <w14:noFill/>
-            <w14:prstDash w14:val="solid"/>
-            <w14:round/>
-          </w14:textOutline>
-        </w:rPr>
-        <w:t xml:space="preserve">A hiba kezelésére vagyis annak érdekében hogy több gigabites </w:t>
+      <w:proofErr w:type="gramStart"/>
+      <w:r>
+        <w:rPr>
+          <w:color w:val="000000" w:themeColor="text1"/>
+          <w14:shadow w14:blurRad="38100" w14:dist="19050" w14:dir="2700000" w14:sx="100000" w14:sy="100000" w14:kx="0" w14:ky="0" w14:algn="tl">
+            <w14:schemeClr w14:val="dk1">
+              <w14:alpha w14:val="60000"/>
+            </w14:schemeClr>
+          </w14:shadow>
+          <w14:textOutline w14:w="0" w14:cap="flat" w14:cmpd="sng" w14:algn="ctr">
+            <w14:noFill/>
+            <w14:prstDash w14:val="solid"/>
+            <w14:round/>
+          </w14:textOutline>
+        </w:rPr>
+        <w:t>A hiba kezelésére</w:t>
+      </w:r>
+      <w:proofErr w:type="gramEnd"/>
+      <w:r>
+        <w:rPr>
+          <w:color w:val="000000" w:themeColor="text1"/>
+          <w14:shadow w14:blurRad="38100" w14:dist="19050" w14:dir="2700000" w14:sx="100000" w14:sy="100000" w14:kx="0" w14:ky="0" w14:algn="tl">
+            <w14:schemeClr w14:val="dk1">
+              <w14:alpha w14:val="60000"/>
+            </w14:schemeClr>
+          </w14:shadow>
+          <w14:textOutline w14:w="0" w14:cap="flat" w14:cmpd="sng" w14:algn="ctr">
+            <w14:noFill/>
+            <w14:prstDash w14:val="solid"/>
+            <w14:round/>
+          </w14:textOutline>
+        </w:rPr>
+        <w:t xml:space="preserve"> vagyis annak érdekében hogy több gigabites </w:t>
       </w:r>
       <w:proofErr w:type="spellStart"/>
       <w:r>
@@ -346,7 +436,41 @@
             <w14:round/>
           </w14:textOutline>
         </w:rPr>
-        <w:t xml:space="preserve"> routert raktunk fel amit bővítettünk 8 darab PT Gigabites bővítőkártyát, ez a megoldás működött volna de ezek után koncepciót váltatottunk.</w:t>
+        <w:t xml:space="preserve"> routert raktunk </w:t>
+      </w:r>
+      <w:proofErr w:type="gramStart"/>
+      <w:r>
+        <w:rPr>
+          <w:color w:val="000000" w:themeColor="text1"/>
+          <w14:shadow w14:blurRad="38100" w14:dist="19050" w14:dir="2700000" w14:sx="100000" w14:sy="100000" w14:kx="0" w14:ky="0" w14:algn="tl">
+            <w14:schemeClr w14:val="dk1">
+              <w14:alpha w14:val="60000"/>
+            </w14:schemeClr>
+          </w14:shadow>
+          <w14:textOutline w14:w="0" w14:cap="flat" w14:cmpd="sng" w14:algn="ctr">
+            <w14:noFill/>
+            <w14:prstDash w14:val="solid"/>
+            <w14:round/>
+          </w14:textOutline>
+        </w:rPr>
+        <w:t>fel</w:t>
+      </w:r>
+      <w:proofErr w:type="gramEnd"/>
+      <w:r>
+        <w:rPr>
+          <w:color w:val="000000" w:themeColor="text1"/>
+          <w14:shadow w14:blurRad="38100" w14:dist="19050" w14:dir="2700000" w14:sx="100000" w14:sy="100000" w14:kx="0" w14:ky="0" w14:algn="tl">
+            <w14:schemeClr w14:val="dk1">
+              <w14:alpha w14:val="60000"/>
+            </w14:schemeClr>
+          </w14:shadow>
+          <w14:textOutline w14:w="0" w14:cap="flat" w14:cmpd="sng" w14:algn="ctr">
+            <w14:noFill/>
+            <w14:prstDash w14:val="solid"/>
+            <w14:round/>
+          </w14:textOutline>
+        </w:rPr>
+        <w:t xml:space="preserve"> amit bővítettünk 8 darab PT Gigabites bővítőkártyát, ez a megoldás működött volna de ezek után koncepciót váltatottunk.</w:t>
       </w:r>
     </w:p>
     <w:p>
@@ -580,7 +704,41 @@
             <w14:round/>
           </w14:textOutline>
         </w:rPr>
-        <w:t xml:space="preserve"> köti össze. így központi Routernek elegendő volt egy ugyan olcsóbb de megbízható </w:t>
+        <w:t xml:space="preserve"> köti össze. így központi Routernek elegendő volt egy ugyan </w:t>
+      </w:r>
+      <w:proofErr w:type="gramStart"/>
+      <w:r>
+        <w:rPr>
+          <w:color w:val="000000" w:themeColor="text1"/>
+          <w14:shadow w14:blurRad="38100" w14:dist="19050" w14:dir="2700000" w14:sx="100000" w14:sy="100000" w14:kx="0" w14:ky="0" w14:algn="tl">
+            <w14:schemeClr w14:val="dk1">
+              <w14:alpha w14:val="60000"/>
+            </w14:schemeClr>
+          </w14:shadow>
+          <w14:textOutline w14:w="0" w14:cap="flat" w14:cmpd="sng" w14:algn="ctr">
+            <w14:noFill/>
+            <w14:prstDash w14:val="solid"/>
+            <w14:round/>
+          </w14:textOutline>
+        </w:rPr>
+        <w:t>olcsóbb</w:t>
+      </w:r>
+      <w:proofErr w:type="gramEnd"/>
+      <w:r>
+        <w:rPr>
+          <w:color w:val="000000" w:themeColor="text1"/>
+          <w14:shadow w14:blurRad="38100" w14:dist="19050" w14:dir="2700000" w14:sx="100000" w14:sy="100000" w14:kx="0" w14:ky="0" w14:algn="tl">
+            <w14:schemeClr w14:val="dk1">
+              <w14:alpha w14:val="60000"/>
+            </w14:schemeClr>
+          </w14:shadow>
+          <w14:textOutline w14:w="0" w14:cap="flat" w14:cmpd="sng" w14:algn="ctr">
+            <w14:noFill/>
+            <w14:prstDash w14:val="solid"/>
+            <w14:round/>
+          </w14:textOutline>
+        </w:rPr>
+        <w:t xml:space="preserve"> de megbízható </w:t>
       </w:r>
       <w:r>
         <w:rPr>
@@ -739,7 +897,41 @@
             <w14:round/>
           </w14:textOutline>
         </w:rPr>
-        <w:t xml:space="preserve">Ezek után megkezdődött a gépek között a statikus IP cím kiosztás amiknél kisebb hibákba ütköztünk, például a maszkok nem egyeztek az előző konfigurációból amikor még más volt a koncepció. </w:t>
+        <w:t xml:space="preserve">Ezek után megkezdődött a gépek között a statikus IP cím </w:t>
+      </w:r>
+      <w:proofErr w:type="gramStart"/>
+      <w:r>
+        <w:rPr>
+          <w:color w:val="000000" w:themeColor="text1"/>
+          <w14:shadow w14:blurRad="38100" w14:dist="19050" w14:dir="2700000" w14:sx="100000" w14:sy="100000" w14:kx="0" w14:ky="0" w14:algn="tl">
+            <w14:schemeClr w14:val="dk1">
+              <w14:alpha w14:val="60000"/>
+            </w14:schemeClr>
+          </w14:shadow>
+          <w14:textOutline w14:w="0" w14:cap="flat" w14:cmpd="sng" w14:algn="ctr">
+            <w14:noFill/>
+            <w14:prstDash w14:val="solid"/>
+            <w14:round/>
+          </w14:textOutline>
+        </w:rPr>
+        <w:t>kiosztás</w:t>
+      </w:r>
+      <w:proofErr w:type="gramEnd"/>
+      <w:r>
+        <w:rPr>
+          <w:color w:val="000000" w:themeColor="text1"/>
+          <w14:shadow w14:blurRad="38100" w14:dist="19050" w14:dir="2700000" w14:sx="100000" w14:sy="100000" w14:kx="0" w14:ky="0" w14:algn="tl">
+            <w14:schemeClr w14:val="dk1">
+              <w14:alpha w14:val="60000"/>
+            </w14:schemeClr>
+          </w14:shadow>
+          <w14:textOutline w14:w="0" w14:cap="flat" w14:cmpd="sng" w14:algn="ctr">
+            <w14:noFill/>
+            <w14:prstDash w14:val="solid"/>
+            <w14:round/>
+          </w14:textOutline>
+        </w:rPr>
+        <w:t xml:space="preserve"> amiknél kisebb hibákba ütköztünk, például a maszkok nem egyeztek az előző konfigurációból amikor még más volt a koncepció. </w:t>
       </w:r>
     </w:p>
     <w:p>
@@ -1372,7 +1564,41 @@
             <w14:round/>
           </w14:textOutline>
         </w:rPr>
-        <w:t xml:space="preserve"> nem működtek de a </w:t>
+        <w:t xml:space="preserve"> nem </w:t>
+      </w:r>
+      <w:proofErr w:type="gramStart"/>
+      <w:r>
+        <w:rPr>
+          <w:color w:val="000000" w:themeColor="text1"/>
+          <w14:shadow w14:blurRad="38100" w14:dist="19050" w14:dir="2700000" w14:sx="100000" w14:sy="100000" w14:kx="0" w14:ky="0" w14:algn="tl">
+            <w14:schemeClr w14:val="dk1">
+              <w14:alpha w14:val="60000"/>
+            </w14:schemeClr>
+          </w14:shadow>
+          <w14:textOutline w14:w="0" w14:cap="flat" w14:cmpd="sng" w14:algn="ctr">
+            <w14:noFill/>
+            <w14:prstDash w14:val="solid"/>
+            <w14:round/>
+          </w14:textOutline>
+        </w:rPr>
+        <w:t>működtek</w:t>
+      </w:r>
+      <w:proofErr w:type="gramEnd"/>
+      <w:r>
+        <w:rPr>
+          <w:color w:val="000000" w:themeColor="text1"/>
+          <w14:shadow w14:blurRad="38100" w14:dist="19050" w14:dir="2700000" w14:sx="100000" w14:sy="100000" w14:kx="0" w14:ky="0" w14:algn="tl">
+            <w14:schemeClr w14:val="dk1">
+              <w14:alpha w14:val="60000"/>
+            </w14:schemeClr>
+          </w14:shadow>
+          <w14:textOutline w14:w="0" w14:cap="flat" w14:cmpd="sng" w14:algn="ctr">
+            <w14:noFill/>
+            <w14:prstDash w14:val="solid"/>
+            <w14:round/>
+          </w14:textOutline>
+        </w:rPr>
+        <w:t xml:space="preserve"> de a </w:t>
       </w:r>
       <w:proofErr w:type="spellStart"/>
       <w:r>
@@ -1554,7 +1780,41 @@
             <w14:round/>
           </w14:textOutline>
         </w:rPr>
-        <w:t xml:space="preserve"> is ami DHCP-ről fog IP címet kap</w:t>
+        <w:t xml:space="preserve"> </w:t>
+      </w:r>
+      <w:proofErr w:type="gramStart"/>
+      <w:r>
+        <w:rPr>
+          <w:color w:val="000000" w:themeColor="text1"/>
+          <w14:shadow w14:blurRad="38100" w14:dist="19050" w14:dir="2700000" w14:sx="100000" w14:sy="100000" w14:kx="0" w14:ky="0" w14:algn="tl">
+            <w14:schemeClr w14:val="dk1">
+              <w14:alpha w14:val="60000"/>
+            </w14:schemeClr>
+          </w14:shadow>
+          <w14:textOutline w14:w="0" w14:cap="flat" w14:cmpd="sng" w14:algn="ctr">
+            <w14:noFill/>
+            <w14:prstDash w14:val="solid"/>
+            <w14:round/>
+          </w14:textOutline>
+        </w:rPr>
+        <w:t>is</w:t>
+      </w:r>
+      <w:proofErr w:type="gramEnd"/>
+      <w:r>
+        <w:rPr>
+          <w:color w:val="000000" w:themeColor="text1"/>
+          <w14:shadow w14:blurRad="38100" w14:dist="19050" w14:dir="2700000" w14:sx="100000" w14:sy="100000" w14:kx="0" w14:ky="0" w14:algn="tl">
+            <w14:schemeClr w14:val="dk1">
+              <w14:alpha w14:val="60000"/>
+            </w14:schemeClr>
+          </w14:shadow>
+          <w14:textOutline w14:w="0" w14:cap="flat" w14:cmpd="sng" w14:algn="ctr">
+            <w14:noFill/>
+            <w14:prstDash w14:val="solid"/>
+            <w14:round/>
+          </w14:textOutline>
+        </w:rPr>
+        <w:t xml:space="preserve"> ami DHCP-ről fog IP címet kap</w:t>
       </w:r>
       <w:r>
         <w:rPr>
@@ -1831,6 +2091,13 @@
       </w:r>
     </w:p>
     <w:p>
+      <w:pPr>
+        <w:pStyle w:val="Listaszerbekezds"/>
+        <w:numPr>
+          <w:ilvl w:val="0"/>
+          <w:numId w:val="1"/>
+        </w:numPr>
+      </w:pPr>
       <w:r>
         <w:t>11.28 további változások</w:t>
       </w:r>
@@ -1845,6 +2112,13 @@
       </w:r>
     </w:p>
     <w:p>
+      <w:pPr>
+        <w:pStyle w:val="Listaszerbekezds"/>
+        <w:numPr>
+          <w:ilvl w:val="0"/>
+          <w:numId w:val="1"/>
+        </w:numPr>
+      </w:pPr>
       <w:r>
         <w:t xml:space="preserve">Port biztonság beállítása a </w:t>
       </w:r>
@@ -1858,16 +2132,45 @@
       </w:r>
     </w:p>
     <w:p>
+      <w:pPr>
+        <w:pStyle w:val="Listaszerbekezds"/>
+        <w:numPr>
+          <w:ilvl w:val="0"/>
+          <w:numId w:val="1"/>
+        </w:numPr>
+      </w:pPr>
       <w:r>
         <w:t>Telnet beállítása a TSZ szerveres, belső hálózatán a távoli bejelentkezés érdekében.</w:t>
       </w:r>
     </w:p>
     <w:p>
-      <w:r>
-        <w:t>SSH beállítása a távoli hálózatokon mivel az SSH biztonságosabb, bár lassabb de a biztonság fontosabb a távoli elérésnél más országokból.</w:t>
+      <w:pPr>
+        <w:pStyle w:val="Listaszerbekezds"/>
+        <w:numPr>
+          <w:ilvl w:val="0"/>
+          <w:numId w:val="1"/>
+        </w:numPr>
+      </w:pPr>
+      <w:r>
+        <w:t xml:space="preserve">SSH beállítása a távoli hálózatokon mivel az SSH biztonságosabb, bár </w:t>
+      </w:r>
+      <w:proofErr w:type="gramStart"/>
+      <w:r>
+        <w:t>lassabb</w:t>
+      </w:r>
+      <w:proofErr w:type="gramEnd"/>
+      <w:r>
+        <w:t xml:space="preserve"> de a biztonság fontosabb a távoli elérésnél más országokból.</w:t>
       </w:r>
     </w:p>
     <w:p>
+      <w:pPr>
+        <w:pStyle w:val="Listaszerbekezds"/>
+        <w:numPr>
+          <w:ilvl w:val="0"/>
+          <w:numId w:val="1"/>
+        </w:numPr>
+      </w:pPr>
       <w:r>
         <w:t xml:space="preserve">IPV6 konfigurálása </w:t>
       </w:r>
@@ -1876,11 +2179,25 @@
       </w:r>
     </w:p>
     <w:p>
+      <w:pPr>
+        <w:pStyle w:val="Listaszerbekezds"/>
+        <w:numPr>
+          <w:ilvl w:val="0"/>
+          <w:numId w:val="1"/>
+        </w:numPr>
+      </w:pPr>
       <w:r>
         <w:t xml:space="preserve">Statikus forgalomirányítás megvalósítása. </w:t>
       </w:r>
     </w:p>
     <w:p>
+      <w:pPr>
+        <w:pStyle w:val="Listaszerbekezds"/>
+        <w:numPr>
+          <w:ilvl w:val="0"/>
+          <w:numId w:val="1"/>
+        </w:numPr>
+      </w:pPr>
       <w:r>
         <w:t xml:space="preserve">A </w:t>
       </w:r>
@@ -1902,6 +2219,13 @@
       </w:r>
     </w:p>
     <w:p>
+      <w:pPr>
+        <w:pStyle w:val="Listaszerbekezds"/>
+        <w:numPr>
+          <w:ilvl w:val="0"/>
+          <w:numId w:val="1"/>
+        </w:numPr>
+      </w:pPr>
       <w:r>
         <w:t>ACL hozzáférési listák létrehozása, kezelése</w:t>
       </w:r>
@@ -1913,8 +2237,23 @@
       </w:r>
     </w:p>
     <w:p>
-      <w:r>
-        <w:t xml:space="preserve">Fennmaradó hibák: TSZ és IPS között a forgalomirányítás OSPF-el hibás, még az alapértelmezett OSPF-el is ahol minden szomszédot hirdet. A hiba valószínűleg a </w:t>
+      <w:pPr>
+        <w:pStyle w:val="Listaszerbekezds"/>
+        <w:numPr>
+          <w:ilvl w:val="0"/>
+          <w:numId w:val="1"/>
+        </w:numPr>
+      </w:pPr>
+      <w:r>
+        <w:t xml:space="preserve">Fennmaradó hibák: TSZ és IPS között a forgalomirányítás </w:t>
+      </w:r>
+      <w:proofErr w:type="gramStart"/>
+      <w:r>
+        <w:t>OSPF-el</w:t>
+      </w:r>
+      <w:proofErr w:type="gramEnd"/>
+      <w:r>
+        <w:t xml:space="preserve"> hibás, még az alapértelmezett OSPF-el is ahol minden szomszédot hirdet. A hiba valószínűleg a </w:t>
       </w:r>
       <w:proofErr w:type="spellStart"/>
       <w:r>
@@ -1951,6 +2290,127 @@
     </w:sectPr>
   </w:body>
 </w:document>
+</file>
+
+<file path=word/numbering.xml><?xml version="1.0" encoding="utf-8"?>
+<w:numbering xmlns:wpc="http://schemas.microsoft.com/office/word/2010/wordprocessingCanvas" xmlns:cx="http://schemas.microsoft.com/office/drawing/2014/chartex" xmlns:cx1="http://schemas.microsoft.com/office/drawing/2015/9/8/chartex" xmlns:cx2="http://schemas.microsoft.com/office/drawing/2015/10/21/chartex" xmlns:cx3="http://schemas.microsoft.com/office/drawing/2016/5/9/chartex" xmlns:cx4="http://schemas.microsoft.com/office/drawing/2016/5/10/chartex" xmlns:cx5="http://schemas.microsoft.com/office/drawing/2016/5/11/chartex" xmlns:cx6="http://schemas.microsoft.com/office/drawing/2016/5/12/chartex" xmlns:cx7="http://schemas.microsoft.com/office/drawing/2016/5/13/chartex" xmlns:cx8="http://schemas.microsoft.com/office/drawing/2016/5/14/chartex" xmlns:mc="http://schemas.openxmlformats.org/markup-compatibility/2006" xmlns:aink="http://schemas.microsoft.com/office/drawing/2016/ink" xmlns:am3d="http://schemas.microsoft.com/office/drawing/2017/model3d" xmlns:o="urn:schemas-microsoft-com:office:office" xmlns:oel="http://schemas.microsoft.com/office/2019/extlst" xmlns:r="http://schemas.openxmlformats.org/officeDocument/2006/relationships" xmlns:m="http://schemas.openxmlformats.org/officeDocument/2006/math" xmlns:v="urn:schemas-microsoft-com:vml" xmlns:wp14="http://schemas.microsoft.com/office/word/2010/wordprocessingDrawing" xmlns:wp="http://schemas.openxmlformats.org/drawingml/2006/wordprocessingDrawing" xmlns:w10="urn:schemas-microsoft-com:office:word" xmlns:w="http://schemas.openxmlformats.org/wordprocessingml/2006/main" xmlns:w14="http://schemas.microsoft.com/office/word/2010/wordml" xmlns:w15="http://schemas.microsoft.com/office/word/2012/wordml" xmlns:w16cex="http://schemas.microsoft.com/office/word/2018/wordml/cex" xmlns:w16cid="http://schemas.microsoft.com/office/word/2016/wordml/cid" xmlns:w16="http://schemas.microsoft.com/office/word/2018/wordml" xmlns:w16sdtdh="http://schemas.microsoft.com/office/word/2020/wordml/sdtdatahash" xmlns:w16se="http://schemas.microsoft.com/office/word/2015/wordml/symex" xmlns:wpg="http://schemas.microsoft.com/office/word/2010/wordprocessingGroup" xmlns:wpi="http://schemas.microsoft.com/office/word/2010/wordprocessingInk" xmlns:wne="http://schemas.microsoft.com/office/word/2006/wordml" xmlns:wps="http://schemas.microsoft.com/office/word/2010/wordprocessingShape" mc:Ignorable="w14 w15 w16se w16cid w16 w16cex w16sdtdh wp14">
+  <w:abstractNum w:abstractNumId="0" w15:restartNumberingAfterBreak="0">
+    <w:nsid w:val="300A3386"/>
+    <w:multiLevelType w:val="hybridMultilevel"/>
+    <w:tmpl w:val="ACDE75BE"/>
+    <w:lvl w:ilvl="0" w:tplc="040E0001">
+      <w:start w:val="1"/>
+      <w:numFmt w:val="bullet"/>
+      <w:lvlText w:val=""/>
+      <w:lvlJc w:val="left"/>
+      <w:pPr>
+        <w:ind w:left="720" w:hanging="360"/>
+      </w:pPr>
+      <w:rPr>
+        <w:rFonts w:ascii="Symbol" w:hAnsi="Symbol" w:hint="default"/>
+      </w:rPr>
+    </w:lvl>
+    <w:lvl w:ilvl="1" w:tplc="040E0003" w:tentative="1">
+      <w:start w:val="1"/>
+      <w:numFmt w:val="bullet"/>
+      <w:lvlText w:val="o"/>
+      <w:lvlJc w:val="left"/>
+      <w:pPr>
+        <w:ind w:left="1440" w:hanging="360"/>
+      </w:pPr>
+      <w:rPr>
+        <w:rFonts w:ascii="Courier New" w:hAnsi="Courier New" w:cs="Courier New" w:hint="default"/>
+      </w:rPr>
+    </w:lvl>
+    <w:lvl w:ilvl="2" w:tplc="040E0005" w:tentative="1">
+      <w:start w:val="1"/>
+      <w:numFmt w:val="bullet"/>
+      <w:lvlText w:val=""/>
+      <w:lvlJc w:val="left"/>
+      <w:pPr>
+        <w:ind w:left="2160" w:hanging="360"/>
+      </w:pPr>
+      <w:rPr>
+        <w:rFonts w:ascii="Wingdings" w:hAnsi="Wingdings" w:hint="default"/>
+      </w:rPr>
+    </w:lvl>
+    <w:lvl w:ilvl="3" w:tplc="040E0001" w:tentative="1">
+      <w:start w:val="1"/>
+      <w:numFmt w:val="bullet"/>
+      <w:lvlText w:val=""/>
+      <w:lvlJc w:val="left"/>
+      <w:pPr>
+        <w:ind w:left="2880" w:hanging="360"/>
+      </w:pPr>
+      <w:rPr>
+        <w:rFonts w:ascii="Symbol" w:hAnsi="Symbol" w:hint="default"/>
+      </w:rPr>
+    </w:lvl>
+    <w:lvl w:ilvl="4" w:tplc="040E0003" w:tentative="1">
+      <w:start w:val="1"/>
+      <w:numFmt w:val="bullet"/>
+      <w:lvlText w:val="o"/>
+      <w:lvlJc w:val="left"/>
+      <w:pPr>
+        <w:ind w:left="3600" w:hanging="360"/>
+      </w:pPr>
+      <w:rPr>
+        <w:rFonts w:ascii="Courier New" w:hAnsi="Courier New" w:cs="Courier New" w:hint="default"/>
+      </w:rPr>
+    </w:lvl>
+    <w:lvl w:ilvl="5" w:tplc="040E0005" w:tentative="1">
+      <w:start w:val="1"/>
+      <w:numFmt w:val="bullet"/>
+      <w:lvlText w:val=""/>
+      <w:lvlJc w:val="left"/>
+      <w:pPr>
+        <w:ind w:left="4320" w:hanging="360"/>
+      </w:pPr>
+      <w:rPr>
+        <w:rFonts w:ascii="Wingdings" w:hAnsi="Wingdings" w:hint="default"/>
+      </w:rPr>
+    </w:lvl>
+    <w:lvl w:ilvl="6" w:tplc="040E0001" w:tentative="1">
+      <w:start w:val="1"/>
+      <w:numFmt w:val="bullet"/>
+      <w:lvlText w:val=""/>
+      <w:lvlJc w:val="left"/>
+      <w:pPr>
+        <w:ind w:left="5040" w:hanging="360"/>
+      </w:pPr>
+      <w:rPr>
+        <w:rFonts w:ascii="Symbol" w:hAnsi="Symbol" w:hint="default"/>
+      </w:rPr>
+    </w:lvl>
+    <w:lvl w:ilvl="7" w:tplc="040E0003" w:tentative="1">
+      <w:start w:val="1"/>
+      <w:numFmt w:val="bullet"/>
+      <w:lvlText w:val="o"/>
+      <w:lvlJc w:val="left"/>
+      <w:pPr>
+        <w:ind w:left="5760" w:hanging="360"/>
+      </w:pPr>
+      <w:rPr>
+        <w:rFonts w:ascii="Courier New" w:hAnsi="Courier New" w:cs="Courier New" w:hint="default"/>
+      </w:rPr>
+    </w:lvl>
+    <w:lvl w:ilvl="8" w:tplc="040E0005" w:tentative="1">
+      <w:start w:val="1"/>
+      <w:numFmt w:val="bullet"/>
+      <w:lvlText w:val=""/>
+      <w:lvlJc w:val="left"/>
+      <w:pPr>
+        <w:ind w:left="6480" w:hanging="360"/>
+      </w:pPr>
+      <w:rPr>
+        <w:rFonts w:ascii="Wingdings" w:hAnsi="Wingdings" w:hint="default"/>
+      </w:rPr>
+    </w:lvl>
+  </w:abstractNum>
+  <w:num w:numId="1" w16cid:durableId="889800195">
+    <w:abstractNumId w:val="0"/>
+  </w:num>
+</w:numbering>
 </file>
 
 <file path=word/styles.xml><?xml version="1.0" encoding="utf-8"?>
@@ -2379,6 +2839,17 @@
     <w:semiHidden/>
     <w:unhideWhenUsed/>
   </w:style>
+  <w:style w:type="paragraph" w:styleId="Listaszerbekezds">
+    <w:name w:val="List Paragraph"/>
+    <w:basedOn w:val="Norml"/>
+    <w:uiPriority w:val="34"/>
+    <w:qFormat/>
+    <w:rsid w:val="008258CE"/>
+    <w:pPr>
+      <w:ind w:left="720"/>
+      <w:contextualSpacing/>
+    </w:pPr>
+  </w:style>
 </w:styles>
 </file>
 

</xml_diff>

<commit_message>
Hiba OspfV3 - Josef
</commit_message>
<xml_diff>
--- a/hibakezelés-Josef.docx
+++ b/hibakezelés-Josef.docx
@@ -65,74 +65,23 @@
             <w14:round/>
           </w14:textOutline>
         </w:rPr>
-        <w:t xml:space="preserve">11.28 </w:t>
-      </w:r>
-      <w:proofErr w:type="gramStart"/>
-      <w:r>
-        <w:rPr>
-          <w:color w:val="000000" w:themeColor="text1"/>
-          <w14:shadow w14:blurRad="38100" w14:dist="19050" w14:dir="2700000" w14:sx="100000" w14:sy="100000" w14:kx="0" w14:ky="0" w14:algn="tl">
-            <w14:schemeClr w14:val="dk1">
-              <w14:alpha w14:val="60000"/>
-            </w14:schemeClr>
-          </w14:shadow>
-          <w14:textOutline w14:w="0" w14:cap="flat" w14:cmpd="sng" w14:algn="ctr">
-            <w14:noFill/>
-            <w14:prstDash w14:val="solid"/>
-            <w14:round/>
-          </w14:textOutline>
-        </w:rPr>
-        <w:t>Hétfő</w:t>
-      </w:r>
-      <w:proofErr w:type="gramEnd"/>
-      <w:r>
-        <w:rPr>
-          <w:color w:val="000000" w:themeColor="text1"/>
-          <w14:shadow w14:blurRad="38100" w14:dist="19050" w14:dir="2700000" w14:sx="100000" w14:sy="100000" w14:kx="0" w14:ky="0" w14:algn="tl">
-            <w14:schemeClr w14:val="dk1">
-              <w14:alpha w14:val="60000"/>
-            </w14:schemeClr>
-          </w14:shadow>
-          <w14:textOutline w14:w="0" w14:cap="flat" w14:cmpd="sng" w14:algn="ctr">
-            <w14:noFill/>
-            <w14:prstDash w14:val="solid"/>
-            <w14:round/>
-          </w14:textOutline>
-        </w:rPr>
-        <w:t xml:space="preserve">: A tervezés utáni kivitelezés közben derültek ki hibák a routerek fajtái és elhelyezkedésükkel kapcsolatban. </w:t>
-      </w:r>
-      <w:r>
-        <w:rPr>
-          <w:color w:val="000000" w:themeColor="text1"/>
-          <w14:shadow w14:blurRad="38100" w14:dist="19050" w14:dir="2700000" w14:sx="100000" w14:sy="100000" w14:kx="0" w14:ky="0" w14:algn="tl">
-            <w14:schemeClr w14:val="dk1">
-              <w14:alpha w14:val="60000"/>
-            </w14:schemeClr>
-          </w14:shadow>
-          <w14:textOutline w14:w="0" w14:cap="flat" w14:cmpd="sng" w14:algn="ctr">
-            <w14:noFill/>
-            <w14:prstDash w14:val="solid"/>
-            <w14:round/>
-          </w14:textOutline>
-        </w:rPr>
-        <w:t xml:space="preserve">Az </w:t>
-      </w:r>
-      <w:proofErr w:type="gramStart"/>
-      <w:r>
-        <w:rPr>
-          <w:color w:val="000000" w:themeColor="text1"/>
-          <w14:shadow w14:blurRad="38100" w14:dist="19050" w14:dir="2700000" w14:sx="100000" w14:sy="100000" w14:kx="0" w14:ky="0" w14:algn="tl">
-            <w14:schemeClr w14:val="dk1">
-              <w14:alpha w14:val="60000"/>
-            </w14:schemeClr>
-          </w14:shadow>
-          <w14:textOutline w14:w="0" w14:cap="flat" w14:cmpd="sng" w14:algn="ctr">
-            <w14:noFill/>
-            <w14:prstDash w14:val="solid"/>
-            <w14:round/>
-          </w14:textOutline>
-        </w:rPr>
-        <w:t xml:space="preserve">eredeti </w:t>
+        <w:t xml:space="preserve">11.28 Hétfő: A tervezés utáni kivitelezés közben derültek ki hibák a routerek fajtái és elhelyezkedésükkel kapcsolatban. </w:t>
+      </w:r>
+      <w:r>
+        <w:rPr>
+          <w:color w:val="000000" w:themeColor="text1"/>
+          <w14:shadow w14:blurRad="38100" w14:dist="19050" w14:dir="2700000" w14:sx="100000" w14:sy="100000" w14:kx="0" w14:ky="0" w14:algn="tl">
+            <w14:schemeClr w14:val="dk1">
+              <w14:alpha w14:val="60000"/>
+            </w14:schemeClr>
+          </w14:shadow>
+          <w14:textOutline w14:w="0" w14:cap="flat" w14:cmpd="sng" w14:algn="ctr">
+            <w14:noFill/>
+            <w14:prstDash w14:val="solid"/>
+            <w14:round/>
+          </w14:textOutline>
+        </w:rPr>
+        <w:t xml:space="preserve">Az eredeti </w:t>
       </w:r>
       <w:r>
         <w:rPr>
@@ -152,28 +101,7 @@
             <w14:round/>
           </w14:textOutline>
         </w:rPr>
-        <w:t>:</w:t>
-      </w:r>
-      <w:proofErr w:type="gramEnd"/>
-      <w:r>
-        <w:rPr>
-          <w:b/>
-          <w:bCs/>
-          <w:color w:val="262626" w:themeColor="text1" w:themeTint="D9"/>
-          <w:sz w:val="28"/>
-          <w:szCs w:val="28"/>
-          <w14:shadow w14:blurRad="0" w14:dist="38100" w14:dir="2700000" w14:sx="100000" w14:sy="100000" w14:kx="0" w14:ky="0" w14:algn="bl">
-            <w14:schemeClr w14:val="accent5"/>
-          </w14:shadow>
-          <w14:textOutline w14:w="6731" w14:cap="flat" w14:cmpd="sng" w14:algn="ctr">
-            <w14:solidFill>
-              <w14:schemeClr w14:val="bg1"/>
-            </w14:solidFill>
-            <w14:prstDash w14:val="solid"/>
-            <w14:round/>
-          </w14:textOutline>
-        </w:rPr>
-        <w:t xml:space="preserve"> </w:t>
+        <w:t xml:space="preserve">: </w:t>
       </w:r>
       <w:r>
         <w:rPr>
@@ -234,126 +162,40 @@
             <w14:round/>
           </w14:textOutline>
         </w:rPr>
-        <w:t xml:space="preserve">mivel nem volt elég gigabites </w:t>
-      </w:r>
-      <w:proofErr w:type="spellStart"/>
-      <w:r>
-        <w:rPr>
-          <w:color w:val="000000" w:themeColor="text1"/>
-          <w14:shadow w14:blurRad="38100" w14:dist="19050" w14:dir="2700000" w14:sx="100000" w14:sy="100000" w14:kx="0" w14:ky="0" w14:algn="tl">
-            <w14:schemeClr w14:val="dk1">
-              <w14:alpha w14:val="60000"/>
-            </w14:schemeClr>
-          </w14:shadow>
-          <w14:textOutline w14:w="0" w14:cap="flat" w14:cmpd="sng" w14:algn="ctr">
-            <w14:noFill/>
-            <w14:prstDash w14:val="solid"/>
-            <w14:round/>
-          </w14:textOutline>
-        </w:rPr>
-        <w:t>portja</w:t>
-      </w:r>
-      <w:proofErr w:type="spellEnd"/>
-      <w:r>
-        <w:rPr>
-          <w:color w:val="000000" w:themeColor="text1"/>
-          <w14:shadow w14:blurRad="38100" w14:dist="19050" w14:dir="2700000" w14:sx="100000" w14:sy="100000" w14:kx="0" w14:ky="0" w14:algn="tl">
-            <w14:schemeClr w14:val="dk1">
-              <w14:alpha w14:val="60000"/>
-            </w14:schemeClr>
-          </w14:shadow>
-          <w14:textOutline w14:w="0" w14:cap="flat" w14:cmpd="sng" w14:algn="ctr">
-            <w14:noFill/>
-            <w14:prstDash w14:val="solid"/>
-            <w14:round/>
-          </w14:textOutline>
-        </w:rPr>
-        <w:t xml:space="preserve">. </w:t>
-      </w:r>
-    </w:p>
-    <w:p>
-      <w:pPr>
-        <w:rPr>
-          <w:color w:val="000000" w:themeColor="text1"/>
-          <w14:shadow w14:blurRad="38100" w14:dist="19050" w14:dir="2700000" w14:sx="100000" w14:sy="100000" w14:kx="0" w14:ky="0" w14:algn="tl">
-            <w14:schemeClr w14:val="dk1">
-              <w14:alpha w14:val="60000"/>
-            </w14:schemeClr>
-          </w14:shadow>
-          <w14:textOutline w14:w="0" w14:cap="flat" w14:cmpd="sng" w14:algn="ctr">
-            <w14:noFill/>
-            <w14:prstDash w14:val="solid"/>
-            <w14:round/>
-          </w14:textOutline>
-        </w:rPr>
-      </w:pPr>
-      <w:proofErr w:type="gramStart"/>
-      <w:r>
-        <w:rPr>
-          <w:color w:val="000000" w:themeColor="text1"/>
-          <w14:shadow w14:blurRad="38100" w14:dist="19050" w14:dir="2700000" w14:sx="100000" w14:sy="100000" w14:kx="0" w14:ky="0" w14:algn="tl">
-            <w14:schemeClr w14:val="dk1">
-              <w14:alpha w14:val="60000"/>
-            </w14:schemeClr>
-          </w14:shadow>
-          <w14:textOutline w14:w="0" w14:cap="flat" w14:cmpd="sng" w14:algn="ctr">
-            <w14:noFill/>
-            <w14:prstDash w14:val="solid"/>
-            <w14:round/>
-          </w14:textOutline>
-        </w:rPr>
-        <w:t>A hiba kezelésére</w:t>
-      </w:r>
-      <w:proofErr w:type="gramEnd"/>
-      <w:r>
-        <w:rPr>
-          <w:color w:val="000000" w:themeColor="text1"/>
-          <w14:shadow w14:blurRad="38100" w14:dist="19050" w14:dir="2700000" w14:sx="100000" w14:sy="100000" w14:kx="0" w14:ky="0" w14:algn="tl">
-            <w14:schemeClr w14:val="dk1">
-              <w14:alpha w14:val="60000"/>
-            </w14:schemeClr>
-          </w14:shadow>
-          <w14:textOutline w14:w="0" w14:cap="flat" w14:cmpd="sng" w14:algn="ctr">
-            <w14:noFill/>
-            <w14:prstDash w14:val="solid"/>
-            <w14:round/>
-          </w14:textOutline>
-        </w:rPr>
-        <w:t xml:space="preserve"> vagyis annak érdekében hogy több gigabites </w:t>
-      </w:r>
-      <w:proofErr w:type="spellStart"/>
-      <w:r>
-        <w:rPr>
-          <w:color w:val="000000" w:themeColor="text1"/>
-          <w14:shadow w14:blurRad="38100" w14:dist="19050" w14:dir="2700000" w14:sx="100000" w14:sy="100000" w14:kx="0" w14:ky="0" w14:algn="tl">
-            <w14:schemeClr w14:val="dk1">
-              <w14:alpha w14:val="60000"/>
-            </w14:schemeClr>
-          </w14:shadow>
-          <w14:textOutline w14:w="0" w14:cap="flat" w14:cmpd="sng" w14:algn="ctr">
-            <w14:noFill/>
-            <w14:prstDash w14:val="solid"/>
-            <w14:round/>
-          </w14:textOutline>
-        </w:rPr>
-        <w:t>portal</w:t>
-      </w:r>
-      <w:proofErr w:type="spellEnd"/>
-      <w:r>
-        <w:rPr>
-          <w:color w:val="000000" w:themeColor="text1"/>
-          <w14:shadow w14:blurRad="38100" w14:dist="19050" w14:dir="2700000" w14:sx="100000" w14:sy="100000" w14:kx="0" w14:ky="0" w14:algn="tl">
-            <w14:schemeClr w14:val="dk1">
-              <w14:alpha w14:val="60000"/>
-            </w14:schemeClr>
-          </w14:shadow>
-          <w14:textOutline w14:w="0" w14:cap="flat" w14:cmpd="sng" w14:algn="ctr">
-            <w14:noFill/>
-            <w14:prstDash w14:val="solid"/>
-            <w14:round/>
-          </w14:textOutline>
-        </w:rPr>
-        <w:t xml:space="preserve"> tudjuk bővíteni a hálózatot kipróbáltunk </w:t>
+        <w:t xml:space="preserve">mivel nem volt elég gigabites portja. </w:t>
+      </w:r>
+    </w:p>
+    <w:p>
+      <w:pPr>
+        <w:rPr>
+          <w:color w:val="000000" w:themeColor="text1"/>
+          <w14:shadow w14:blurRad="38100" w14:dist="19050" w14:dir="2700000" w14:sx="100000" w14:sy="100000" w14:kx="0" w14:ky="0" w14:algn="tl">
+            <w14:schemeClr w14:val="dk1">
+              <w14:alpha w14:val="60000"/>
+            </w14:schemeClr>
+          </w14:shadow>
+          <w14:textOutline w14:w="0" w14:cap="flat" w14:cmpd="sng" w14:algn="ctr">
+            <w14:noFill/>
+            <w14:prstDash w14:val="solid"/>
+            <w14:round/>
+          </w14:textOutline>
+        </w:rPr>
+      </w:pPr>
+      <w:r>
+        <w:rPr>
+          <w:color w:val="000000" w:themeColor="text1"/>
+          <w14:shadow w14:blurRad="38100" w14:dist="19050" w14:dir="2700000" w14:sx="100000" w14:sy="100000" w14:kx="0" w14:ky="0" w14:algn="tl">
+            <w14:schemeClr w14:val="dk1">
+              <w14:alpha w14:val="60000"/>
+            </w14:schemeClr>
+          </w14:shadow>
+          <w14:textOutline w14:w="0" w14:cap="flat" w14:cmpd="sng" w14:algn="ctr">
+            <w14:noFill/>
+            <w14:prstDash w14:val="solid"/>
+            <w14:round/>
+          </w14:textOutline>
+        </w:rPr>
+        <w:t xml:space="preserve">A hiba kezelésére vagyis annak érdekében hogy több gigabites portal tudjuk bővíteni a hálózatot kipróbáltunk </w:t>
       </w:r>
       <w:r>
         <w:rPr>
@@ -402,75 +244,7 @@
             <w14:round/>
           </w14:textOutline>
         </w:rPr>
-        <w:t xml:space="preserve">Ezek után egy </w:t>
-      </w:r>
-      <w:proofErr w:type="spellStart"/>
-      <w:r>
-        <w:rPr>
-          <w:color w:val="000000" w:themeColor="text1"/>
-          <w14:shadow w14:blurRad="38100" w14:dist="19050" w14:dir="2700000" w14:sx="100000" w14:sy="100000" w14:kx="0" w14:ky="0" w14:algn="tl">
-            <w14:schemeClr w14:val="dk1">
-              <w14:alpha w14:val="60000"/>
-            </w14:schemeClr>
-          </w14:shadow>
-          <w14:textOutline w14:w="0" w14:cap="flat" w14:cmpd="sng" w14:algn="ctr">
-            <w14:noFill/>
-            <w14:prstDash w14:val="solid"/>
-            <w14:round/>
-          </w14:textOutline>
-        </w:rPr>
-        <w:t>PTempty</w:t>
-      </w:r>
-      <w:proofErr w:type="spellEnd"/>
-      <w:r>
-        <w:rPr>
-          <w:color w:val="000000" w:themeColor="text1"/>
-          <w14:shadow w14:blurRad="38100" w14:dist="19050" w14:dir="2700000" w14:sx="100000" w14:sy="100000" w14:kx="0" w14:ky="0" w14:algn="tl">
-            <w14:schemeClr w14:val="dk1">
-              <w14:alpha w14:val="60000"/>
-            </w14:schemeClr>
-          </w14:shadow>
-          <w14:textOutline w14:w="0" w14:cap="flat" w14:cmpd="sng" w14:algn="ctr">
-            <w14:noFill/>
-            <w14:prstDash w14:val="solid"/>
-            <w14:round/>
-          </w14:textOutline>
-        </w:rPr>
-        <w:t xml:space="preserve"> routert raktunk </w:t>
-      </w:r>
-      <w:proofErr w:type="gramStart"/>
-      <w:r>
-        <w:rPr>
-          <w:color w:val="000000" w:themeColor="text1"/>
-          <w14:shadow w14:blurRad="38100" w14:dist="19050" w14:dir="2700000" w14:sx="100000" w14:sy="100000" w14:kx="0" w14:ky="0" w14:algn="tl">
-            <w14:schemeClr w14:val="dk1">
-              <w14:alpha w14:val="60000"/>
-            </w14:schemeClr>
-          </w14:shadow>
-          <w14:textOutline w14:w="0" w14:cap="flat" w14:cmpd="sng" w14:algn="ctr">
-            <w14:noFill/>
-            <w14:prstDash w14:val="solid"/>
-            <w14:round/>
-          </w14:textOutline>
-        </w:rPr>
-        <w:t>fel</w:t>
-      </w:r>
-      <w:proofErr w:type="gramEnd"/>
-      <w:r>
-        <w:rPr>
-          <w:color w:val="000000" w:themeColor="text1"/>
-          <w14:shadow w14:blurRad="38100" w14:dist="19050" w14:dir="2700000" w14:sx="100000" w14:sy="100000" w14:kx="0" w14:ky="0" w14:algn="tl">
-            <w14:schemeClr w14:val="dk1">
-              <w14:alpha w14:val="60000"/>
-            </w14:schemeClr>
-          </w14:shadow>
-          <w14:textOutline w14:w="0" w14:cap="flat" w14:cmpd="sng" w14:algn="ctr">
-            <w14:noFill/>
-            <w14:prstDash w14:val="solid"/>
-            <w14:round/>
-          </w14:textOutline>
-        </w:rPr>
-        <w:t xml:space="preserve"> amit bővítettünk 8 darab PT Gigabites bővítőkártyát, ez a megoldás működött volna de ezek után koncepciót váltatottunk.</w:t>
+        <w:t>Ezek után egy PTempty routert raktunk fel amit bővítettünk 8 darab PT Gigabites bővítőkártyát, ez a megoldás működött volna de ezek után koncepciót váltatottunk.</w:t>
       </w:r>
     </w:p>
     <w:p>
@@ -552,193 +326,23 @@
             <w14:round/>
           </w14:textOutline>
         </w:rPr>
-        <w:t xml:space="preserve">Újra terveztük a </w:t>
-      </w:r>
-      <w:proofErr w:type="spellStart"/>
-      <w:r>
-        <w:rPr>
-          <w:color w:val="000000" w:themeColor="text1"/>
-          <w14:shadow w14:blurRad="38100" w14:dist="19050" w14:dir="2700000" w14:sx="100000" w14:sy="100000" w14:kx="0" w14:ky="0" w14:algn="tl">
-            <w14:schemeClr w14:val="dk1">
-              <w14:alpha w14:val="60000"/>
-            </w14:schemeClr>
-          </w14:shadow>
-          <w14:textOutline w14:w="0" w14:cap="flat" w14:cmpd="sng" w14:algn="ctr">
-            <w14:noFill/>
-            <w14:prstDash w14:val="solid"/>
-            <w14:round/>
-          </w14:textOutline>
-        </w:rPr>
-        <w:t>Vlanok</w:t>
-      </w:r>
-      <w:proofErr w:type="spellEnd"/>
-      <w:r>
-        <w:rPr>
-          <w:color w:val="000000" w:themeColor="text1"/>
-          <w14:shadow w14:blurRad="38100" w14:dist="19050" w14:dir="2700000" w14:sx="100000" w14:sy="100000" w14:kx="0" w14:ky="0" w14:algn="tl">
-            <w14:schemeClr w14:val="dk1">
-              <w14:alpha w14:val="60000"/>
-            </w14:schemeClr>
-          </w14:shadow>
-          <w14:textOutline w14:w="0" w14:cap="flat" w14:cmpd="sng" w14:algn="ctr">
-            <w14:noFill/>
-            <w14:prstDash w14:val="solid"/>
-            <w14:round/>
-          </w14:textOutline>
-        </w:rPr>
-        <w:t xml:space="preserve"> közötti </w:t>
-      </w:r>
-      <w:r>
-        <w:rPr>
-          <w:color w:val="000000" w:themeColor="text1"/>
-          <w14:shadow w14:blurRad="38100" w14:dist="19050" w14:dir="2700000" w14:sx="100000" w14:sy="100000" w14:kx="0" w14:ky="0" w14:algn="tl">
-            <w14:schemeClr w14:val="dk1">
-              <w14:alpha w14:val="60000"/>
-            </w14:schemeClr>
-          </w14:shadow>
-          <w14:textOutline w14:w="0" w14:cap="flat" w14:cmpd="sng" w14:algn="ctr">
-            <w14:noFill/>
-            <w14:prstDash w14:val="solid"/>
-            <w14:round/>
-          </w14:textOutline>
-        </w:rPr>
-        <w:t xml:space="preserve">forgalomirányítást. Az új koncepció szerint a 3 </w:t>
-      </w:r>
-      <w:proofErr w:type="spellStart"/>
-      <w:r>
-        <w:rPr>
-          <w:color w:val="000000" w:themeColor="text1"/>
-          <w14:shadow w14:blurRad="38100" w14:dist="19050" w14:dir="2700000" w14:sx="100000" w14:sy="100000" w14:kx="0" w14:ky="0" w14:algn="tl">
-            <w14:schemeClr w14:val="dk1">
-              <w14:alpha w14:val="60000"/>
-            </w14:schemeClr>
-          </w14:shadow>
-          <w14:textOutline w14:w="0" w14:cap="flat" w14:cmpd="sng" w14:algn="ctr">
-            <w14:noFill/>
-            <w14:prstDash w14:val="solid"/>
-            <w14:round/>
-          </w14:textOutline>
-        </w:rPr>
-        <w:t>Vlanokat</w:t>
-      </w:r>
-      <w:proofErr w:type="spellEnd"/>
-      <w:r>
-        <w:rPr>
-          <w:color w:val="000000" w:themeColor="text1"/>
-          <w14:shadow w14:blurRad="38100" w14:dist="19050" w14:dir="2700000" w14:sx="100000" w14:sy="100000" w14:kx="0" w14:ky="0" w14:algn="tl">
-            <w14:schemeClr w14:val="dk1">
-              <w14:alpha w14:val="60000"/>
-            </w14:schemeClr>
-          </w14:shadow>
-          <w14:textOutline w14:w="0" w14:cap="flat" w14:cmpd="sng" w14:algn="ctr">
-            <w14:noFill/>
-            <w14:prstDash w14:val="solid"/>
-            <w14:round/>
-          </w14:textOutline>
-        </w:rPr>
-        <w:t xml:space="preserve"> (</w:t>
-      </w:r>
-      <w:proofErr w:type="spellStart"/>
-      <w:r>
-        <w:rPr>
-          <w:color w:val="000000" w:themeColor="text1"/>
-          <w14:shadow w14:blurRad="38100" w14:dist="19050" w14:dir="2700000" w14:sx="100000" w14:sy="100000" w14:kx="0" w14:ky="0" w14:algn="tl">
-            <w14:schemeClr w14:val="dk1">
-              <w14:alpha w14:val="60000"/>
-            </w14:schemeClr>
-          </w14:shadow>
-          <w14:textOutline w14:w="0" w14:cap="flat" w14:cmpd="sng" w14:algn="ctr">
-            <w14:noFill/>
-            <w14:prstDash w14:val="solid"/>
-            <w14:round/>
-          </w14:textOutline>
-        </w:rPr>
-        <w:t>borgonya</w:t>
-      </w:r>
-      <w:proofErr w:type="spellEnd"/>
-      <w:r>
-        <w:rPr>
-          <w:color w:val="000000" w:themeColor="text1"/>
-          <w14:shadow w14:blurRad="38100" w14:dist="19050" w14:dir="2700000" w14:sx="100000" w14:sy="100000" w14:kx="0" w14:ky="0" w14:algn="tl">
-            <w14:schemeClr w14:val="dk1">
-              <w14:alpha w14:val="60000"/>
-            </w14:schemeClr>
-          </w14:shadow>
-          <w14:textOutline w14:w="0" w14:cap="flat" w14:cmpd="sng" w14:algn="ctr">
-            <w14:noFill/>
-            <w14:prstDash w14:val="solid"/>
-            <w14:round/>
-          </w14:textOutline>
-        </w:rPr>
-        <w:t xml:space="preserve">, répa, gabona) a 3 telephelyen egy új </w:t>
-      </w:r>
-      <w:proofErr w:type="spellStart"/>
-      <w:r>
-        <w:rPr>
-          <w:color w:val="000000" w:themeColor="text1"/>
-          <w14:shadow w14:blurRad="38100" w14:dist="19050" w14:dir="2700000" w14:sx="100000" w14:sy="100000" w14:kx="0" w14:ky="0" w14:algn="tl">
-            <w14:schemeClr w14:val="dk1">
-              <w14:alpha w14:val="60000"/>
-            </w14:schemeClr>
-          </w14:shadow>
-          <w14:textOutline w14:w="0" w14:cap="flat" w14:cmpd="sng" w14:algn="ctr">
-            <w14:noFill/>
-            <w14:prstDash w14:val="solid"/>
-            <w14:round/>
-          </w14:textOutline>
-        </w:rPr>
-        <w:t>switch</w:t>
-      </w:r>
-      <w:proofErr w:type="spellEnd"/>
-      <w:r>
-        <w:rPr>
-          <w:color w:val="000000" w:themeColor="text1"/>
-          <w14:shadow w14:blurRad="38100" w14:dist="19050" w14:dir="2700000" w14:sx="100000" w14:sy="100000" w14:kx="0" w14:ky="0" w14:algn="tl">
-            <w14:schemeClr w14:val="dk1">
-              <w14:alpha w14:val="60000"/>
-            </w14:schemeClr>
-          </w14:shadow>
-          <w14:textOutline w14:w="0" w14:cap="flat" w14:cmpd="sng" w14:algn="ctr">
-            <w14:noFill/>
-            <w14:prstDash w14:val="solid"/>
-            <w14:round/>
-          </w14:textOutline>
-        </w:rPr>
-        <w:t xml:space="preserve"> köti össze. így központi Routernek elegendő volt egy ugyan </w:t>
-      </w:r>
-      <w:proofErr w:type="gramStart"/>
-      <w:r>
-        <w:rPr>
-          <w:color w:val="000000" w:themeColor="text1"/>
-          <w14:shadow w14:blurRad="38100" w14:dist="19050" w14:dir="2700000" w14:sx="100000" w14:sy="100000" w14:kx="0" w14:ky="0" w14:algn="tl">
-            <w14:schemeClr w14:val="dk1">
-              <w14:alpha w14:val="60000"/>
-            </w14:schemeClr>
-          </w14:shadow>
-          <w14:textOutline w14:w="0" w14:cap="flat" w14:cmpd="sng" w14:algn="ctr">
-            <w14:noFill/>
-            <w14:prstDash w14:val="solid"/>
-            <w14:round/>
-          </w14:textOutline>
-        </w:rPr>
-        <w:t>olcsóbb</w:t>
-      </w:r>
-      <w:proofErr w:type="gramEnd"/>
-      <w:r>
-        <w:rPr>
-          <w:color w:val="000000" w:themeColor="text1"/>
-          <w14:shadow w14:blurRad="38100" w14:dist="19050" w14:dir="2700000" w14:sx="100000" w14:sy="100000" w14:kx="0" w14:ky="0" w14:algn="tl">
-            <w14:schemeClr w14:val="dk1">
-              <w14:alpha w14:val="60000"/>
-            </w14:schemeClr>
-          </w14:shadow>
-          <w14:textOutline w14:w="0" w14:cap="flat" w14:cmpd="sng" w14:algn="ctr">
-            <w14:noFill/>
-            <w14:prstDash w14:val="solid"/>
-            <w14:round/>
-          </w14:textOutline>
-        </w:rPr>
-        <w:t xml:space="preserve"> de megbízható </w:t>
+        <w:t xml:space="preserve">Újra terveztük a Vlanok közötti </w:t>
+      </w:r>
+      <w:r>
+        <w:rPr>
+          <w:color w:val="000000" w:themeColor="text1"/>
+          <w14:shadow w14:blurRad="38100" w14:dist="19050" w14:dir="2700000" w14:sx="100000" w14:sy="100000" w14:kx="0" w14:ky="0" w14:algn="tl">
+            <w14:schemeClr w14:val="dk1">
+              <w14:alpha w14:val="60000"/>
+            </w14:schemeClr>
+          </w14:shadow>
+          <w14:textOutline w14:w="0" w14:cap="flat" w14:cmpd="sng" w14:algn="ctr">
+            <w14:noFill/>
+            <w14:prstDash w14:val="solid"/>
+            <w14:round/>
+          </w14:textOutline>
+        </w:rPr>
+        <w:t xml:space="preserve">forgalomirányítást. Az új koncepció szerint a 3 Vlanokat (borgonya, répa, gabona) a 3 telephelyen egy új switch köti össze. így központi Routernek elegendő volt egy ugyan olcsóbb de megbízható </w:t>
       </w:r>
       <w:r>
         <w:rPr>
@@ -830,108 +434,40 @@
             <w14:round/>
           </w14:textOutline>
         </w:rPr>
-        <w:t xml:space="preserve">kapott a hálózat és 30 kliens kezelésére képes </w:t>
-      </w:r>
-      <w:proofErr w:type="spellStart"/>
-      <w:r>
-        <w:rPr>
-          <w:color w:val="000000" w:themeColor="text1"/>
-          <w14:shadow w14:blurRad="38100" w14:dist="19050" w14:dir="2700000" w14:sx="100000" w14:sy="100000" w14:kx="0" w14:ky="0" w14:algn="tl">
-            <w14:schemeClr w14:val="dk1">
-              <w14:alpha w14:val="60000"/>
-            </w14:schemeClr>
-          </w14:shadow>
-          <w14:textOutline w14:w="0" w14:cap="flat" w14:cmpd="sng" w14:algn="ctr">
-            <w14:noFill/>
-            <w14:prstDash w14:val="solid"/>
-            <w14:round/>
-          </w14:textOutline>
-        </w:rPr>
-        <w:t>hálózatokat</w:t>
-      </w:r>
-      <w:proofErr w:type="spellEnd"/>
-      <w:r>
-        <w:rPr>
-          <w:color w:val="000000" w:themeColor="text1"/>
-          <w14:shadow w14:blurRad="38100" w14:dist="19050" w14:dir="2700000" w14:sx="100000" w14:sy="100000" w14:kx="0" w14:ky="0" w14:algn="tl">
-            <w14:schemeClr w14:val="dk1">
-              <w14:alpha w14:val="60000"/>
-            </w14:schemeClr>
-          </w14:shadow>
-          <w14:textOutline w14:w="0" w14:cap="flat" w14:cmpd="sng" w14:algn="ctr">
-            <w14:noFill/>
-            <w14:prstDash w14:val="solid"/>
-            <w14:round/>
-          </w14:textOutline>
-        </w:rPr>
-        <w:t xml:space="preserve"> hoztunk létre.</w:t>
-      </w:r>
-    </w:p>
-    <w:p>
-      <w:pPr>
-        <w:rPr>
-          <w:color w:val="000000" w:themeColor="text1"/>
-          <w14:shadow w14:blurRad="38100" w14:dist="19050" w14:dir="2700000" w14:sx="100000" w14:sy="100000" w14:kx="0" w14:ky="0" w14:algn="tl">
-            <w14:schemeClr w14:val="dk1">
-              <w14:alpha w14:val="60000"/>
-            </w14:schemeClr>
-          </w14:shadow>
-          <w14:textOutline w14:w="0" w14:cap="flat" w14:cmpd="sng" w14:algn="ctr">
-            <w14:noFill/>
-            <w14:prstDash w14:val="solid"/>
-            <w14:round/>
-          </w14:textOutline>
-        </w:rPr>
-      </w:pPr>
-      <w:r>
-        <w:rPr>
-          <w:color w:val="000000" w:themeColor="text1"/>
-          <w14:shadow w14:blurRad="38100" w14:dist="19050" w14:dir="2700000" w14:sx="100000" w14:sy="100000" w14:kx="0" w14:ky="0" w14:algn="tl">
-            <w14:schemeClr w14:val="dk1">
-              <w14:alpha w14:val="60000"/>
-            </w14:schemeClr>
-          </w14:shadow>
-          <w14:textOutline w14:w="0" w14:cap="flat" w14:cmpd="sng" w14:algn="ctr">
-            <w14:noFill/>
-            <w14:prstDash w14:val="solid"/>
-            <w14:round/>
-          </w14:textOutline>
-        </w:rPr>
-        <w:t xml:space="preserve">Ezek után megkezdődött a gépek között a statikus IP cím </w:t>
-      </w:r>
-      <w:proofErr w:type="gramStart"/>
-      <w:r>
-        <w:rPr>
-          <w:color w:val="000000" w:themeColor="text1"/>
-          <w14:shadow w14:blurRad="38100" w14:dist="19050" w14:dir="2700000" w14:sx="100000" w14:sy="100000" w14:kx="0" w14:ky="0" w14:algn="tl">
-            <w14:schemeClr w14:val="dk1">
-              <w14:alpha w14:val="60000"/>
-            </w14:schemeClr>
-          </w14:shadow>
-          <w14:textOutline w14:w="0" w14:cap="flat" w14:cmpd="sng" w14:algn="ctr">
-            <w14:noFill/>
-            <w14:prstDash w14:val="solid"/>
-            <w14:round/>
-          </w14:textOutline>
-        </w:rPr>
-        <w:t>kiosztás</w:t>
-      </w:r>
-      <w:proofErr w:type="gramEnd"/>
-      <w:r>
-        <w:rPr>
-          <w:color w:val="000000" w:themeColor="text1"/>
-          <w14:shadow w14:blurRad="38100" w14:dist="19050" w14:dir="2700000" w14:sx="100000" w14:sy="100000" w14:kx="0" w14:ky="0" w14:algn="tl">
-            <w14:schemeClr w14:val="dk1">
-              <w14:alpha w14:val="60000"/>
-            </w14:schemeClr>
-          </w14:shadow>
-          <w14:textOutline w14:w="0" w14:cap="flat" w14:cmpd="sng" w14:algn="ctr">
-            <w14:noFill/>
-            <w14:prstDash w14:val="solid"/>
-            <w14:round/>
-          </w14:textOutline>
-        </w:rPr>
-        <w:t xml:space="preserve"> amiknél kisebb hibákba ütköztünk, például a maszkok nem egyeztek az előző konfigurációból amikor még más volt a koncepció. </w:t>
+        <w:t>kapott a hálózat és 30 kliens kezelésére képes hálózatokat hoztunk létre.</w:t>
+      </w:r>
+    </w:p>
+    <w:p>
+      <w:pPr>
+        <w:rPr>
+          <w:color w:val="000000" w:themeColor="text1"/>
+          <w14:shadow w14:blurRad="38100" w14:dist="19050" w14:dir="2700000" w14:sx="100000" w14:sy="100000" w14:kx="0" w14:ky="0" w14:algn="tl">
+            <w14:schemeClr w14:val="dk1">
+              <w14:alpha w14:val="60000"/>
+            </w14:schemeClr>
+          </w14:shadow>
+          <w14:textOutline w14:w="0" w14:cap="flat" w14:cmpd="sng" w14:algn="ctr">
+            <w14:noFill/>
+            <w14:prstDash w14:val="solid"/>
+            <w14:round/>
+          </w14:textOutline>
+        </w:rPr>
+      </w:pPr>
+      <w:r>
+        <w:rPr>
+          <w:color w:val="000000" w:themeColor="text1"/>
+          <w14:shadow w14:blurRad="38100" w14:dist="19050" w14:dir="2700000" w14:sx="100000" w14:sy="100000" w14:kx="0" w14:ky="0" w14:algn="tl">
+            <w14:schemeClr w14:val="dk1">
+              <w14:alpha w14:val="60000"/>
+            </w14:schemeClr>
+          </w14:shadow>
+          <w14:textOutline w14:w="0" w14:cap="flat" w14:cmpd="sng" w14:algn="ctr">
+            <w14:noFill/>
+            <w14:prstDash w14:val="solid"/>
+            <w14:round/>
+          </w14:textOutline>
+        </w:rPr>
+        <w:t xml:space="preserve">Ezek után megkezdődött a gépek között a statikus IP cím kiosztás amiknél kisebb hibákba ütköztünk, például a maszkok nem egyeztek az előző konfigurációból amikor még más volt a koncepció. </w:t>
       </w:r>
     </w:p>
     <w:p>
@@ -1028,41 +564,7 @@
             <w14:round/>
           </w14:textOutline>
         </w:rPr>
-        <w:t xml:space="preserve"> egymással az adott </w:t>
-      </w:r>
-      <w:proofErr w:type="spellStart"/>
-      <w:r>
-        <w:rPr>
-          <w:color w:val="000000" w:themeColor="text1"/>
-          <w14:shadow w14:blurRad="38100" w14:dist="19050" w14:dir="2700000" w14:sx="100000" w14:sy="100000" w14:kx="0" w14:ky="0" w14:algn="tl">
-            <w14:schemeClr w14:val="dk1">
-              <w14:alpha w14:val="60000"/>
-            </w14:schemeClr>
-          </w14:shadow>
-          <w14:textOutline w14:w="0" w14:cap="flat" w14:cmpd="sng" w14:algn="ctr">
-            <w14:noFill/>
-            <w14:prstDash w14:val="solid"/>
-            <w14:round/>
-          </w14:textOutline>
-        </w:rPr>
-        <w:t>Vlanokból</w:t>
-      </w:r>
-      <w:proofErr w:type="spellEnd"/>
-      <w:r>
-        <w:rPr>
-          <w:color w:val="000000" w:themeColor="text1"/>
-          <w14:shadow w14:blurRad="38100" w14:dist="19050" w14:dir="2700000" w14:sx="100000" w14:sy="100000" w14:kx="0" w14:ky="0" w14:algn="tl">
-            <w14:schemeClr w14:val="dk1">
-              <w14:alpha w14:val="60000"/>
-            </w14:schemeClr>
-          </w14:shadow>
-          <w14:textOutline w14:w="0" w14:cap="flat" w14:cmpd="sng" w14:algn="ctr">
-            <w14:noFill/>
-            <w14:prstDash w14:val="solid"/>
-            <w14:round/>
-          </w14:textOutline>
-        </w:rPr>
-        <w:t xml:space="preserve">, kivéve az olaszországi </w:t>
+        <w:t xml:space="preserve"> egymással az adott Vlanokból, kivéve az olaszországi </w:t>
       </w:r>
       <w:r>
         <w:rPr>
@@ -1127,311 +629,73 @@
             <w14:round/>
           </w14:textOutline>
         </w:rPr>
-        <w:t xml:space="preserve">A hiba üzenet </w:t>
-      </w:r>
-      <w:proofErr w:type="spellStart"/>
-      <w:r>
-        <w:rPr>
-          <w:color w:val="000000" w:themeColor="text1"/>
-          <w14:shadow w14:blurRad="38100" w14:dist="19050" w14:dir="2700000" w14:sx="100000" w14:sy="100000" w14:kx="0" w14:ky="0" w14:algn="tl">
-            <w14:schemeClr w14:val="dk1">
-              <w14:alpha w14:val="60000"/>
-            </w14:schemeClr>
-          </w14:shadow>
-          <w14:textOutline w14:w="0" w14:cap="flat" w14:cmpd="sng" w14:algn="ctr">
-            <w14:noFill/>
-            <w14:prstDash w14:val="solid"/>
-            <w14:round/>
-          </w14:textOutline>
-        </w:rPr>
-        <w:t>vlan</w:t>
-      </w:r>
-      <w:proofErr w:type="spellEnd"/>
-      <w:r>
-        <w:rPr>
-          <w:color w:val="000000" w:themeColor="text1"/>
-          <w14:shadow w14:blurRad="38100" w14:dist="19050" w14:dir="2700000" w14:sx="100000" w14:sy="100000" w14:kx="0" w14:ky="0" w14:algn="tl">
-            <w14:schemeClr w14:val="dk1">
-              <w14:alpha w14:val="60000"/>
-            </w14:schemeClr>
-          </w14:shadow>
-          <w14:textOutline w14:w="0" w14:cap="flat" w14:cmpd="sng" w14:algn="ctr">
-            <w14:noFill/>
-            <w14:prstDash w14:val="solid"/>
-            <w14:round/>
-          </w14:textOutline>
-        </w:rPr>
-        <w:t xml:space="preserve"> </w:t>
-      </w:r>
-      <w:proofErr w:type="spellStart"/>
-      <w:r>
-        <w:rPr>
-          <w:color w:val="000000" w:themeColor="text1"/>
-          <w14:shadow w14:blurRad="38100" w14:dist="19050" w14:dir="2700000" w14:sx="100000" w14:sy="100000" w14:kx="0" w14:ky="0" w14:algn="tl">
-            <w14:schemeClr w14:val="dk1">
-              <w14:alpha w14:val="60000"/>
-            </w14:schemeClr>
-          </w14:shadow>
-          <w14:textOutline w14:w="0" w14:cap="flat" w14:cmpd="sng" w14:algn="ctr">
-            <w14:noFill/>
-            <w14:prstDash w14:val="solid"/>
-            <w14:round/>
-          </w14:textOutline>
-        </w:rPr>
-        <w:t>missmatchet</w:t>
-      </w:r>
-      <w:proofErr w:type="spellEnd"/>
-      <w:r>
-        <w:rPr>
-          <w:color w:val="000000" w:themeColor="text1"/>
-          <w14:shadow w14:blurRad="38100" w14:dist="19050" w14:dir="2700000" w14:sx="100000" w14:sy="100000" w14:kx="0" w14:ky="0" w14:algn="tl">
-            <w14:schemeClr w14:val="dk1">
-              <w14:alpha w14:val="60000"/>
-            </w14:schemeClr>
-          </w14:shadow>
-          <w14:textOutline w14:w="0" w14:cap="flat" w14:cmpd="sng" w14:algn="ctr">
-            <w14:noFill/>
-            <w14:prstDash w14:val="solid"/>
-            <w14:round/>
-          </w14:textOutline>
-        </w:rPr>
-        <w:t xml:space="preserve"> írt és az olasz </w:t>
-      </w:r>
-      <w:proofErr w:type="spellStart"/>
-      <w:r>
-        <w:rPr>
-          <w:color w:val="000000" w:themeColor="text1"/>
-          <w14:shadow w14:blurRad="38100" w14:dist="19050" w14:dir="2700000" w14:sx="100000" w14:sy="100000" w14:kx="0" w14:ky="0" w14:algn="tl">
-            <w14:schemeClr w14:val="dk1">
-              <w14:alpha w14:val="60000"/>
-            </w14:schemeClr>
-          </w14:shadow>
-          <w14:textOutline w14:w="0" w14:cap="flat" w14:cmpd="sng" w14:algn="ctr">
-            <w14:noFill/>
-            <w14:prstDash w14:val="solid"/>
-            <w14:round/>
-          </w14:textOutline>
-        </w:rPr>
-        <w:t>switch</w:t>
-      </w:r>
-      <w:proofErr w:type="spellEnd"/>
-      <w:r>
-        <w:rPr>
-          <w:color w:val="000000" w:themeColor="text1"/>
-          <w14:shadow w14:blurRad="38100" w14:dist="19050" w14:dir="2700000" w14:sx="100000" w14:sy="100000" w14:kx="0" w14:ky="0" w14:algn="tl">
-            <w14:schemeClr w14:val="dk1">
-              <w14:alpha w14:val="60000"/>
-            </w14:schemeClr>
-          </w14:shadow>
-          <w14:textOutline w14:w="0" w14:cap="flat" w14:cmpd="sng" w14:algn="ctr">
-            <w14:noFill/>
-            <w14:prstDash w14:val="solid"/>
-            <w14:round/>
-          </w14:textOutline>
-        </w:rPr>
-        <w:t xml:space="preserve"> f0/6 vagy a központ </w:t>
-      </w:r>
-      <w:proofErr w:type="spellStart"/>
-      <w:r>
-        <w:rPr>
-          <w:color w:val="000000" w:themeColor="text1"/>
-          <w14:shadow w14:blurRad="38100" w14:dist="19050" w14:dir="2700000" w14:sx="100000" w14:sy="100000" w14:kx="0" w14:ky="0" w14:algn="tl">
-            <w14:schemeClr w14:val="dk1">
-              <w14:alpha w14:val="60000"/>
-            </w14:schemeClr>
-          </w14:shadow>
-          <w14:textOutline w14:w="0" w14:cap="flat" w14:cmpd="sng" w14:algn="ctr">
-            <w14:noFill/>
-            <w14:prstDash w14:val="solid"/>
-            <w14:round/>
-          </w14:textOutline>
-        </w:rPr>
-        <w:t>switch</w:t>
-      </w:r>
-      <w:proofErr w:type="spellEnd"/>
-      <w:r>
-        <w:rPr>
-          <w:color w:val="000000" w:themeColor="text1"/>
-          <w14:shadow w14:blurRad="38100" w14:dist="19050" w14:dir="2700000" w14:sx="100000" w14:sy="100000" w14:kx="0" w14:ky="0" w14:algn="tl">
-            <w14:schemeClr w14:val="dk1">
-              <w14:alpha w14:val="60000"/>
-            </w14:schemeClr>
-          </w14:shadow>
-          <w14:textOutline w14:w="0" w14:cap="flat" w14:cmpd="sng" w14:algn="ctr">
-            <w14:noFill/>
-            <w14:prstDash w14:val="solid"/>
-            <w14:round/>
-          </w14:textOutline>
-        </w:rPr>
-        <w:t xml:space="preserve"> f 0/2-es </w:t>
-      </w:r>
-      <w:proofErr w:type="spellStart"/>
-      <w:r>
-        <w:rPr>
-          <w:color w:val="000000" w:themeColor="text1"/>
-          <w14:shadow w14:blurRad="38100" w14:dist="19050" w14:dir="2700000" w14:sx="100000" w14:sy="100000" w14:kx="0" w14:ky="0" w14:algn="tl">
-            <w14:schemeClr w14:val="dk1">
-              <w14:alpha w14:val="60000"/>
-            </w14:schemeClr>
-          </w14:shadow>
-          <w14:textOutline w14:w="0" w14:cap="flat" w14:cmpd="sng" w14:algn="ctr">
-            <w14:noFill/>
-            <w14:prstDash w14:val="solid"/>
-            <w14:round/>
-          </w14:textOutline>
-        </w:rPr>
-        <w:t>portban</w:t>
-      </w:r>
-      <w:proofErr w:type="spellEnd"/>
-      <w:r>
-        <w:rPr>
-          <w:color w:val="000000" w:themeColor="text1"/>
-          <w14:shadow w14:blurRad="38100" w14:dist="19050" w14:dir="2700000" w14:sx="100000" w14:sy="100000" w14:kx="0" w14:ky="0" w14:algn="tl">
-            <w14:schemeClr w14:val="dk1">
-              <w14:alpha w14:val="60000"/>
-            </w14:schemeClr>
-          </w14:shadow>
-          <w14:textOutline w14:w="0" w14:cap="flat" w14:cmpd="sng" w14:algn="ctr">
-            <w14:noFill/>
-            <w14:prstDash w14:val="solid"/>
-            <w14:round/>
-          </w14:textOutline>
-        </w:rPr>
-        <w:t xml:space="preserve"> lehet a hiba.</w:t>
-      </w:r>
-    </w:p>
-    <w:p>
-      <w:pPr>
-        <w:rPr>
-          <w:color w:val="000000" w:themeColor="text1"/>
-          <w14:shadow w14:blurRad="38100" w14:dist="19050" w14:dir="2700000" w14:sx="100000" w14:sy="100000" w14:kx="0" w14:ky="0" w14:algn="tl">
-            <w14:schemeClr w14:val="dk1">
-              <w14:alpha w14:val="60000"/>
-            </w14:schemeClr>
-          </w14:shadow>
-          <w14:textOutline w14:w="0" w14:cap="flat" w14:cmpd="sng" w14:algn="ctr">
-            <w14:noFill/>
-            <w14:prstDash w14:val="solid"/>
-            <w14:round/>
-          </w14:textOutline>
-        </w:rPr>
-      </w:pPr>
-      <w:r>
-        <w:rPr>
-          <w:color w:val="000000" w:themeColor="text1"/>
-          <w14:shadow w14:blurRad="38100" w14:dist="19050" w14:dir="2700000" w14:sx="100000" w14:sy="100000" w14:kx="0" w14:ky="0" w14:algn="tl">
-            <w14:schemeClr w14:val="dk1">
-              <w14:alpha w14:val="60000"/>
-            </w14:schemeClr>
-          </w14:shadow>
-          <w14:textOutline w14:w="0" w14:cap="flat" w14:cmpd="sng" w14:algn="ctr">
-            <w14:noFill/>
-            <w14:prstDash w14:val="solid"/>
-            <w14:round/>
-          </w14:textOutline>
-        </w:rPr>
-        <w:t xml:space="preserve">Az </w:t>
-      </w:r>
-      <w:proofErr w:type="spellStart"/>
-      <w:r>
-        <w:rPr>
-          <w:color w:val="000000" w:themeColor="text1"/>
-          <w14:shadow w14:blurRad="38100" w14:dist="19050" w14:dir="2700000" w14:sx="100000" w14:sy="100000" w14:kx="0" w14:ky="0" w14:algn="tl">
-            <w14:schemeClr w14:val="dk1">
-              <w14:alpha w14:val="60000"/>
-            </w14:schemeClr>
-          </w14:shadow>
-          <w14:textOutline w14:w="0" w14:cap="flat" w14:cmpd="sng" w14:algn="ctr">
-            <w14:noFill/>
-            <w14:prstDash w14:val="solid"/>
-            <w14:round/>
-          </w14:textOutline>
-        </w:rPr>
-        <w:t>Ip</w:t>
-      </w:r>
-      <w:proofErr w:type="spellEnd"/>
-      <w:r>
-        <w:rPr>
-          <w:color w:val="000000" w:themeColor="text1"/>
-          <w14:shadow w14:blurRad="38100" w14:dist="19050" w14:dir="2700000" w14:sx="100000" w14:sy="100000" w14:kx="0" w14:ky="0" w14:algn="tl">
-            <w14:schemeClr w14:val="dk1">
-              <w14:alpha w14:val="60000"/>
-            </w14:schemeClr>
-          </w14:shadow>
-          <w14:textOutline w14:w="0" w14:cap="flat" w14:cmpd="sng" w14:algn="ctr">
-            <w14:noFill/>
-            <w14:prstDash w14:val="solid"/>
-            <w14:round/>
-          </w14:textOutline>
-        </w:rPr>
-        <w:t xml:space="preserve"> telefon koncepcióját elvetettük mivel bonyolult lett volna kivitelezni és feleslegesnek érződött mivel a befektető eleve nem akarta használni. </w:t>
-      </w:r>
-    </w:p>
-    <w:p>
-      <w:pPr>
-        <w:rPr>
-          <w:color w:val="000000" w:themeColor="text1"/>
-          <w14:shadow w14:blurRad="38100" w14:dist="19050" w14:dir="2700000" w14:sx="100000" w14:sy="100000" w14:kx="0" w14:ky="0" w14:algn="tl">
-            <w14:schemeClr w14:val="dk1">
-              <w14:alpha w14:val="60000"/>
-            </w14:schemeClr>
-          </w14:shadow>
-          <w14:textOutline w14:w="0" w14:cap="flat" w14:cmpd="sng" w14:algn="ctr">
-            <w14:noFill/>
-            <w14:prstDash w14:val="solid"/>
-            <w14:round/>
-          </w14:textOutline>
-        </w:rPr>
-      </w:pPr>
-      <w:r>
-        <w:rPr>
-          <w:color w:val="000000" w:themeColor="text1"/>
-          <w14:shadow w14:blurRad="38100" w14:dist="19050" w14:dir="2700000" w14:sx="100000" w14:sy="100000" w14:kx="0" w14:ky="0" w14:algn="tl">
-            <w14:schemeClr w14:val="dk1">
-              <w14:alpha w14:val="60000"/>
-            </w14:schemeClr>
-          </w14:shadow>
-          <w14:textOutline w14:w="0" w14:cap="flat" w14:cmpd="sng" w14:algn="ctr">
-            <w14:noFill/>
-            <w14:prstDash w14:val="solid"/>
-            <w14:round/>
-          </w14:textOutline>
-        </w:rPr>
-        <w:t xml:space="preserve">A szervereknek létre hozunk egy külön </w:t>
-      </w:r>
-      <w:proofErr w:type="spellStart"/>
-      <w:r>
-        <w:rPr>
-          <w:color w:val="000000" w:themeColor="text1"/>
-          <w14:shadow w14:blurRad="38100" w14:dist="19050" w14:dir="2700000" w14:sx="100000" w14:sy="100000" w14:kx="0" w14:ky="0" w14:algn="tl">
-            <w14:schemeClr w14:val="dk1">
-              <w14:alpha w14:val="60000"/>
-            </w14:schemeClr>
-          </w14:shadow>
-          <w14:textOutline w14:w="0" w14:cap="flat" w14:cmpd="sng" w14:algn="ctr">
-            <w14:noFill/>
-            <w14:prstDash w14:val="solid"/>
-            <w14:round/>
-          </w14:textOutline>
-        </w:rPr>
-        <w:t>Vlan</w:t>
-      </w:r>
-      <w:proofErr w:type="spellEnd"/>
-      <w:r>
-        <w:rPr>
-          <w:color w:val="000000" w:themeColor="text1"/>
-          <w14:shadow w14:blurRad="38100" w14:dist="19050" w14:dir="2700000" w14:sx="100000" w14:sy="100000" w14:kx="0" w14:ky="0" w14:algn="tl">
-            <w14:schemeClr w14:val="dk1">
-              <w14:alpha w14:val="60000"/>
-            </w14:schemeClr>
-          </w14:shadow>
-          <w14:textOutline w14:w="0" w14:cap="flat" w14:cmpd="sng" w14:algn="ctr">
-            <w14:noFill/>
-            <w14:prstDash w14:val="solid"/>
-            <w14:round/>
-          </w14:textOutline>
-        </w:rPr>
-        <w:t xml:space="preserve"> 5öt</w:t>
+        <w:t>A hiba üzenet vlan missmatchet írt és az olasz switch f0/6 vagy a központ switch f 0/2-es portban lehet a hiba.</w:t>
+      </w:r>
+    </w:p>
+    <w:p>
+      <w:pPr>
+        <w:rPr>
+          <w:color w:val="000000" w:themeColor="text1"/>
+          <w14:shadow w14:blurRad="38100" w14:dist="19050" w14:dir="2700000" w14:sx="100000" w14:sy="100000" w14:kx="0" w14:ky="0" w14:algn="tl">
+            <w14:schemeClr w14:val="dk1">
+              <w14:alpha w14:val="60000"/>
+            </w14:schemeClr>
+          </w14:shadow>
+          <w14:textOutline w14:w="0" w14:cap="flat" w14:cmpd="sng" w14:algn="ctr">
+            <w14:noFill/>
+            <w14:prstDash w14:val="solid"/>
+            <w14:round/>
+          </w14:textOutline>
+        </w:rPr>
+      </w:pPr>
+      <w:r>
+        <w:rPr>
+          <w:color w:val="000000" w:themeColor="text1"/>
+          <w14:shadow w14:blurRad="38100" w14:dist="19050" w14:dir="2700000" w14:sx="100000" w14:sy="100000" w14:kx="0" w14:ky="0" w14:algn="tl">
+            <w14:schemeClr w14:val="dk1">
+              <w14:alpha w14:val="60000"/>
+            </w14:schemeClr>
+          </w14:shadow>
+          <w14:textOutline w14:w="0" w14:cap="flat" w14:cmpd="sng" w14:algn="ctr">
+            <w14:noFill/>
+            <w14:prstDash w14:val="solid"/>
+            <w14:round/>
+          </w14:textOutline>
+        </w:rPr>
+        <w:t xml:space="preserve">Az Ip telefon koncepcióját elvetettük mivel bonyolult lett volna kivitelezni és feleslegesnek érződött mivel a befektető eleve nem akarta használni. </w:t>
+      </w:r>
+    </w:p>
+    <w:p>
+      <w:pPr>
+        <w:rPr>
+          <w:color w:val="000000" w:themeColor="text1"/>
+          <w14:shadow w14:blurRad="38100" w14:dist="19050" w14:dir="2700000" w14:sx="100000" w14:sy="100000" w14:kx="0" w14:ky="0" w14:algn="tl">
+            <w14:schemeClr w14:val="dk1">
+              <w14:alpha w14:val="60000"/>
+            </w14:schemeClr>
+          </w14:shadow>
+          <w14:textOutline w14:w="0" w14:cap="flat" w14:cmpd="sng" w14:algn="ctr">
+            <w14:noFill/>
+            <w14:prstDash w14:val="solid"/>
+            <w14:round/>
+          </w14:textOutline>
+        </w:rPr>
+      </w:pPr>
+      <w:r>
+        <w:rPr>
+          <w:color w:val="000000" w:themeColor="text1"/>
+          <w14:shadow w14:blurRad="38100" w14:dist="19050" w14:dir="2700000" w14:sx="100000" w14:sy="100000" w14:kx="0" w14:ky="0" w14:algn="tl">
+            <w14:schemeClr w14:val="dk1">
+              <w14:alpha w14:val="60000"/>
+            </w14:schemeClr>
+          </w14:shadow>
+          <w14:textOutline w14:w="0" w14:cap="flat" w14:cmpd="sng" w14:algn="ctr">
+            <w14:noFill/>
+            <w14:prstDash w14:val="solid"/>
+            <w14:round/>
+          </w14:textOutline>
+        </w:rPr>
+        <w:t>A szervereknek létre hozunk egy külön Vlan 5öt</w:t>
       </w:r>
       <w:r>
         <w:rPr>
@@ -1496,143 +760,7 @@
             <w14:round/>
           </w14:textOutline>
         </w:rPr>
-        <w:t xml:space="preserve">rszági üzemzavar miatt a </w:t>
-      </w:r>
-      <w:proofErr w:type="spellStart"/>
-      <w:r>
-        <w:rPr>
-          <w:color w:val="000000" w:themeColor="text1"/>
-          <w14:shadow w14:blurRad="38100" w14:dist="19050" w14:dir="2700000" w14:sx="100000" w14:sy="100000" w14:kx="0" w14:ky="0" w14:algn="tl">
-            <w14:schemeClr w14:val="dk1">
-              <w14:alpha w14:val="60000"/>
-            </w14:schemeClr>
-          </w14:shadow>
-          <w14:textOutline w14:w="0" w14:cap="flat" w14:cmpd="sng" w14:algn="ctr">
-            <w14:noFill/>
-            <w14:prstDash w14:val="solid"/>
-            <w14:round/>
-          </w14:textOutline>
-        </w:rPr>
-        <w:t>switchen</w:t>
-      </w:r>
-      <w:proofErr w:type="spellEnd"/>
-      <w:r>
-        <w:rPr>
-          <w:color w:val="000000" w:themeColor="text1"/>
-          <w14:shadow w14:blurRad="38100" w14:dist="19050" w14:dir="2700000" w14:sx="100000" w14:sy="100000" w14:kx="0" w14:ky="0" w14:algn="tl">
-            <w14:schemeClr w14:val="dk1">
-              <w14:alpha w14:val="60000"/>
-            </w14:schemeClr>
-          </w14:shadow>
-          <w14:textOutline w14:w="0" w14:cap="flat" w14:cmpd="sng" w14:algn="ctr">
-            <w14:noFill/>
-            <w14:prstDash w14:val="solid"/>
-            <w14:round/>
-          </w14:textOutline>
-        </w:rPr>
-        <w:t xml:space="preserve"> a </w:t>
-      </w:r>
-      <w:proofErr w:type="spellStart"/>
-      <w:r>
-        <w:rPr>
-          <w:color w:val="000000" w:themeColor="text1"/>
-          <w14:shadow w14:blurRad="38100" w14:dist="19050" w14:dir="2700000" w14:sx="100000" w14:sy="100000" w14:kx="0" w14:ky="0" w14:algn="tl">
-            <w14:schemeClr w14:val="dk1">
-              <w14:alpha w14:val="60000"/>
-            </w14:schemeClr>
-          </w14:shadow>
-          <w14:textOutline w14:w="0" w14:cap="flat" w14:cmpd="sng" w14:algn="ctr">
-            <w14:noFill/>
-            <w14:prstDash w14:val="solid"/>
-            <w14:round/>
-          </w14:textOutline>
-        </w:rPr>
-        <w:t>vlanok</w:t>
-      </w:r>
-      <w:proofErr w:type="spellEnd"/>
-      <w:r>
-        <w:rPr>
-          <w:color w:val="000000" w:themeColor="text1"/>
-          <w14:shadow w14:blurRad="38100" w14:dist="19050" w14:dir="2700000" w14:sx="100000" w14:sy="100000" w14:kx="0" w14:ky="0" w14:algn="tl">
-            <w14:schemeClr w14:val="dk1">
-              <w14:alpha w14:val="60000"/>
-            </w14:schemeClr>
-          </w14:shadow>
-          <w14:textOutline w14:w="0" w14:cap="flat" w14:cmpd="sng" w14:algn="ctr">
-            <w14:noFill/>
-            <w14:prstDash w14:val="solid"/>
-            <w14:round/>
-          </w14:textOutline>
-        </w:rPr>
-        <w:t xml:space="preserve"> nem </w:t>
-      </w:r>
-      <w:proofErr w:type="gramStart"/>
-      <w:r>
-        <w:rPr>
-          <w:color w:val="000000" w:themeColor="text1"/>
-          <w14:shadow w14:blurRad="38100" w14:dist="19050" w14:dir="2700000" w14:sx="100000" w14:sy="100000" w14:kx="0" w14:ky="0" w14:algn="tl">
-            <w14:schemeClr w14:val="dk1">
-              <w14:alpha w14:val="60000"/>
-            </w14:schemeClr>
-          </w14:shadow>
-          <w14:textOutline w14:w="0" w14:cap="flat" w14:cmpd="sng" w14:algn="ctr">
-            <w14:noFill/>
-            <w14:prstDash w14:val="solid"/>
-            <w14:round/>
-          </w14:textOutline>
-        </w:rPr>
-        <w:t>működtek</w:t>
-      </w:r>
-      <w:proofErr w:type="gramEnd"/>
-      <w:r>
-        <w:rPr>
-          <w:color w:val="000000" w:themeColor="text1"/>
-          <w14:shadow w14:blurRad="38100" w14:dist="19050" w14:dir="2700000" w14:sx="100000" w14:sy="100000" w14:kx="0" w14:ky="0" w14:algn="tl">
-            <w14:schemeClr w14:val="dk1">
-              <w14:alpha w14:val="60000"/>
-            </w14:schemeClr>
-          </w14:shadow>
-          <w14:textOutline w14:w="0" w14:cap="flat" w14:cmpd="sng" w14:algn="ctr">
-            <w14:noFill/>
-            <w14:prstDash w14:val="solid"/>
-            <w14:round/>
-          </w14:textOutline>
-        </w:rPr>
-        <w:t xml:space="preserve"> de a </w:t>
-      </w:r>
-      <w:proofErr w:type="spellStart"/>
-      <w:r>
-        <w:rPr>
-          <w:color w:val="000000" w:themeColor="text1"/>
-          <w14:shadow w14:blurRad="38100" w14:dist="19050" w14:dir="2700000" w14:sx="100000" w14:sy="100000" w14:kx="0" w14:ky="0" w14:algn="tl">
-            <w14:schemeClr w14:val="dk1">
-              <w14:alpha w14:val="60000"/>
-            </w14:schemeClr>
-          </w14:shadow>
-          <w14:textOutline w14:w="0" w14:cap="flat" w14:cmpd="sng" w14:algn="ctr">
-            <w14:noFill/>
-            <w14:prstDash w14:val="solid"/>
-            <w14:round/>
-          </w14:textOutline>
-        </w:rPr>
-        <w:t>switch</w:t>
-      </w:r>
-      <w:proofErr w:type="spellEnd"/>
-      <w:r>
-        <w:rPr>
-          <w:color w:val="000000" w:themeColor="text1"/>
-          <w14:shadow w14:blurRad="38100" w14:dist="19050" w14:dir="2700000" w14:sx="100000" w14:sy="100000" w14:kx="0" w14:ky="0" w14:algn="tl">
-            <w14:schemeClr w14:val="dk1">
-              <w14:alpha w14:val="60000"/>
-            </w14:schemeClr>
-          </w14:shadow>
-          <w14:textOutline w14:w="0" w14:cap="flat" w14:cmpd="sng" w14:algn="ctr">
-            <w14:noFill/>
-            <w14:prstDash w14:val="solid"/>
-            <w14:round/>
-          </w14:textOutline>
-        </w:rPr>
-        <w:t xml:space="preserve"> újraindításával újra működött.</w:t>
+        <w:t>rszági üzemzavar miatt a switchen a vlanok nem működtek de a switch újraindításával újra működött.</w:t>
       </w:r>
     </w:p>
     <w:p>
@@ -1667,39 +795,21 @@
         </w:rPr>
         <w:t xml:space="preserve">Az adatok mentése érdekében létrehoztunk egy központi BACKUP szervert amire TFTP-vel történik meg az </w:t>
       </w:r>
-      <w:proofErr w:type="spellStart"/>
-      <w:r>
-        <w:rPr>
-          <w:color w:val="000000" w:themeColor="text1"/>
-          <w14:shadow w14:blurRad="38100" w14:dist="19050" w14:dir="2700000" w14:sx="100000" w14:sy="100000" w14:kx="0" w14:ky="0" w14:algn="tl">
-            <w14:schemeClr w14:val="dk1">
-              <w14:alpha w14:val="60000"/>
-            </w14:schemeClr>
-          </w14:shadow>
-          <w14:textOutline w14:w="0" w14:cap="flat" w14:cmpd="sng" w14:algn="ctr">
-            <w14:noFill/>
-            <w14:prstDash w14:val="solid"/>
-            <w14:round/>
-          </w14:textOutline>
-        </w:rPr>
-        <w:t>running-config</w:t>
-      </w:r>
-      <w:proofErr w:type="spellEnd"/>
-      <w:r>
-        <w:rPr>
-          <w:color w:val="000000" w:themeColor="text1"/>
-          <w14:shadow w14:blurRad="38100" w14:dist="19050" w14:dir="2700000" w14:sx="100000" w14:sy="100000" w14:kx="0" w14:ky="0" w14:algn="tl">
-            <w14:schemeClr w14:val="dk1">
-              <w14:alpha w14:val="60000"/>
-            </w14:schemeClr>
-          </w14:shadow>
-          <w14:textOutline w14:w="0" w14:cap="flat" w14:cmpd="sng" w14:algn="ctr">
-            <w14:noFill/>
-            <w14:prstDash w14:val="solid"/>
-            <w14:round/>
-          </w14:textOutline>
-        </w:rPr>
-        <w:t xml:space="preserve"> </w:t>
+      <w:r>
+        <w:rPr>
+          <w:color w:val="000000" w:themeColor="text1"/>
+          <w14:shadow w14:blurRad="38100" w14:dist="19050" w14:dir="2700000" w14:sx="100000" w14:sy="100000" w14:kx="0" w14:ky="0" w14:algn="tl">
+            <w14:schemeClr w14:val="dk1">
+              <w14:alpha w14:val="60000"/>
+            </w14:schemeClr>
+          </w14:shadow>
+          <w14:textOutline w14:w="0" w14:cap="flat" w14:cmpd="sng" w14:algn="ctr">
+            <w14:noFill/>
+            <w14:prstDash w14:val="solid"/>
+            <w14:round/>
+          </w14:textOutline>
+        </w:rPr>
+        <w:t xml:space="preserve">running-config </w:t>
       </w:r>
       <w:r>
         <w:rPr>
@@ -1780,41 +890,7 @@
             <w14:round/>
           </w14:textOutline>
         </w:rPr>
-        <w:t xml:space="preserve"> </w:t>
-      </w:r>
-      <w:proofErr w:type="gramStart"/>
-      <w:r>
-        <w:rPr>
-          <w:color w:val="000000" w:themeColor="text1"/>
-          <w14:shadow w14:blurRad="38100" w14:dist="19050" w14:dir="2700000" w14:sx="100000" w14:sy="100000" w14:kx="0" w14:ky="0" w14:algn="tl">
-            <w14:schemeClr w14:val="dk1">
-              <w14:alpha w14:val="60000"/>
-            </w14:schemeClr>
-          </w14:shadow>
-          <w14:textOutline w14:w="0" w14:cap="flat" w14:cmpd="sng" w14:algn="ctr">
-            <w14:noFill/>
-            <w14:prstDash w14:val="solid"/>
-            <w14:round/>
-          </w14:textOutline>
-        </w:rPr>
-        <w:t>is</w:t>
-      </w:r>
-      <w:proofErr w:type="gramEnd"/>
-      <w:r>
-        <w:rPr>
-          <w:color w:val="000000" w:themeColor="text1"/>
-          <w14:shadow w14:blurRad="38100" w14:dist="19050" w14:dir="2700000" w14:sx="100000" w14:sy="100000" w14:kx="0" w14:ky="0" w14:algn="tl">
-            <w14:schemeClr w14:val="dk1">
-              <w14:alpha w14:val="60000"/>
-            </w14:schemeClr>
-          </w14:shadow>
-          <w14:textOutline w14:w="0" w14:cap="flat" w14:cmpd="sng" w14:algn="ctr">
-            <w14:noFill/>
-            <w14:prstDash w14:val="solid"/>
-            <w14:round/>
-          </w14:textOutline>
-        </w:rPr>
-        <w:t xml:space="preserve"> ami DHCP-ről fog IP címet kap</w:t>
+        <w:t xml:space="preserve"> is ami DHCP-ről fog IP címet kap</w:t>
       </w:r>
       <w:r>
         <w:rPr>
@@ -1963,41 +1039,7 @@
           </w14:textOutline>
         </w:rPr>
         <w:lastRenderedPageBreak/>
-        <w:t xml:space="preserve">A TFTP szerver miatt a </w:t>
-      </w:r>
-      <w:proofErr w:type="spellStart"/>
-      <w:r>
-        <w:rPr>
-          <w:color w:val="000000" w:themeColor="text1"/>
-          <w14:shadow w14:blurRad="38100" w14:dist="19050" w14:dir="2700000" w14:sx="100000" w14:sy="100000" w14:kx="0" w14:ky="0" w14:algn="tl">
-            <w14:schemeClr w14:val="dk1">
-              <w14:alpha w14:val="60000"/>
-            </w14:schemeClr>
-          </w14:shadow>
-          <w14:textOutline w14:w="0" w14:cap="flat" w14:cmpd="sng" w14:algn="ctr">
-            <w14:noFill/>
-            <w14:prstDash w14:val="solid"/>
-            <w14:round/>
-          </w14:textOutline>
-        </w:rPr>
-        <w:t>swictheknek</w:t>
-      </w:r>
-      <w:proofErr w:type="spellEnd"/>
-      <w:r>
-        <w:rPr>
-          <w:color w:val="000000" w:themeColor="text1"/>
-          <w14:shadow w14:blurRad="38100" w14:dist="19050" w14:dir="2700000" w14:sx="100000" w14:sy="100000" w14:kx="0" w14:ky="0" w14:algn="tl">
-            <w14:schemeClr w14:val="dk1">
-              <w14:alpha w14:val="60000"/>
-            </w14:schemeClr>
-          </w14:shadow>
-          <w14:textOutline w14:w="0" w14:cap="flat" w14:cmpd="sng" w14:algn="ctr">
-            <w14:noFill/>
-            <w14:prstDash w14:val="solid"/>
-            <w14:round/>
-          </w14:textOutline>
-        </w:rPr>
-        <w:t xml:space="preserve"> IP címet </w:t>
+        <w:t xml:space="preserve">A TFTP szerver miatt a swictheknek IP címet </w:t>
       </w:r>
       <w:r>
         <w:rPr>
@@ -2031,58 +1073,13 @@
         </w:rPr>
         <w:t xml:space="preserve"> be </w:t>
       </w:r>
-      <w:proofErr w:type="spellStart"/>
-      <w:r>
-        <w:t>ip</w:t>
-      </w:r>
-      <w:proofErr w:type="spellEnd"/>
-      <w:r>
-        <w:t xml:space="preserve"> </w:t>
-      </w:r>
-      <w:proofErr w:type="spellStart"/>
-      <w:r>
-        <w:t>address</w:t>
-      </w:r>
-      <w:proofErr w:type="spellEnd"/>
-      <w:r>
-        <w:t xml:space="preserve"> 172.18.5.130-2 255.255.255.224 </w:t>
-      </w:r>
-      <w:proofErr w:type="spellStart"/>
-      <w:r>
-        <w:t>ip</w:t>
-      </w:r>
-      <w:proofErr w:type="spellEnd"/>
-      <w:r>
-        <w:t xml:space="preserve"> címeken.</w:t>
-      </w:r>
-    </w:p>
-    <w:p>
-      <w:r>
-        <w:t xml:space="preserve">Hiba: nem működött a TFTP mentés mivel nem állítottunk be </w:t>
-      </w:r>
-      <w:proofErr w:type="spellStart"/>
-      <w:r>
-        <w:t>default</w:t>
-      </w:r>
-      <w:proofErr w:type="spellEnd"/>
-      <w:r>
-        <w:t xml:space="preserve"> </w:t>
-      </w:r>
-      <w:proofErr w:type="spellStart"/>
-      <w:r>
-        <w:t>gatewayt</w:t>
-      </w:r>
-      <w:proofErr w:type="spellEnd"/>
-      <w:r>
-        <w:t xml:space="preserve"> a </w:t>
-      </w:r>
-      <w:proofErr w:type="spellStart"/>
-      <w:r>
-        <w:t>switcheken</w:t>
-      </w:r>
-      <w:proofErr w:type="spellEnd"/>
-      <w:r>
-        <w:t>, ezek beállítása után működött a TFTP mentés is.</w:t>
+      <w:r>
+        <w:t>ip address 172.18.5.130-2 255.255.255.224 ip címeken.</w:t>
+      </w:r>
+    </w:p>
+    <w:p>
+      <w:r>
+        <w:t>Hiba: nem működött a TFTP mentés mivel nem állítottunk be default gatewayt a switcheken, ezek beállítása után működött a TFTP mentés is.</w:t>
       </w:r>
     </w:p>
     <w:p>
@@ -2120,15 +1117,7 @@
         </w:numPr>
       </w:pPr>
       <w:r>
-        <w:t xml:space="preserve">Port biztonság beállítása a </w:t>
-      </w:r>
-      <w:proofErr w:type="spellStart"/>
-      <w:r>
-        <w:t>Vlanokon</w:t>
-      </w:r>
-      <w:proofErr w:type="spellEnd"/>
-      <w:r>
-        <w:t xml:space="preserve">. </w:t>
+        <w:t xml:space="preserve">Port biztonság beállítása a Vlanokon. </w:t>
       </w:r>
     </w:p>
     <w:p>
@@ -2152,15 +1141,7 @@
         </w:numPr>
       </w:pPr>
       <w:r>
-        <w:t xml:space="preserve">SSH beállítása a távoli hálózatokon mivel az SSH biztonságosabb, bár </w:t>
-      </w:r>
-      <w:proofErr w:type="gramStart"/>
-      <w:r>
-        <w:t>lassabb</w:t>
-      </w:r>
-      <w:proofErr w:type="gramEnd"/>
-      <w:r>
-        <w:t xml:space="preserve"> de a biztonság fontosabb a távoli elérésnél más országokból.</w:t>
+        <w:t>SSH beállítása a távoli hálózatokon mivel az SSH biztonságosabb, bár lassabb de a biztonság fontosabb a távoli elérésnél más országokból.</w:t>
       </w:r>
     </w:p>
     <w:p>
@@ -2199,23 +1180,7 @@
         </w:numPr>
       </w:pPr>
       <w:r>
-        <w:t xml:space="preserve">A </w:t>
-      </w:r>
-      <w:proofErr w:type="spellStart"/>
-      <w:r>
-        <w:t>switchek</w:t>
-      </w:r>
-      <w:proofErr w:type="spellEnd"/>
-      <w:r>
-        <w:t xml:space="preserve"> mellé </w:t>
-      </w:r>
-      <w:proofErr w:type="spellStart"/>
-      <w:r>
-        <w:t>console</w:t>
-      </w:r>
-      <w:proofErr w:type="spellEnd"/>
-      <w:r>
-        <w:t xml:space="preserve">-s gépek beállítása és konfigurálása. </w:t>
+        <w:t xml:space="preserve">A switchek mellé console-s gépek beállítása és konfigurálása. </w:t>
       </w:r>
     </w:p>
     <w:p>
@@ -2245,43 +1210,29 @@
         </w:numPr>
       </w:pPr>
       <w:r>
-        <w:t xml:space="preserve">Fennmaradó hibák: TSZ és IPS között a forgalomirányítás </w:t>
-      </w:r>
-      <w:proofErr w:type="gramStart"/>
-      <w:r>
-        <w:t>OSPF-el</w:t>
-      </w:r>
-      <w:proofErr w:type="gramEnd"/>
-      <w:r>
-        <w:t xml:space="preserve"> hibás, még az alapértelmezett OSPF-el is ahol minden szomszédot hirdet. A hiba valószínűleg a </w:t>
-      </w:r>
-      <w:proofErr w:type="spellStart"/>
-      <w:r>
-        <w:t>cisco</w:t>
-      </w:r>
-      <w:proofErr w:type="spellEnd"/>
-      <w:r>
-        <w:t xml:space="preserve"> </w:t>
-      </w:r>
-      <w:proofErr w:type="spellStart"/>
-      <w:r>
-        <w:t>PAcket</w:t>
-      </w:r>
-      <w:proofErr w:type="spellEnd"/>
-      <w:r>
-        <w:t xml:space="preserve"> </w:t>
-      </w:r>
-      <w:proofErr w:type="spellStart"/>
-      <w:r>
-        <w:t>tracer</w:t>
-      </w:r>
-      <w:proofErr w:type="spellEnd"/>
-      <w:r>
-        <w:t xml:space="preserve"> hibája.</w:t>
-      </w:r>
-    </w:p>
-    <w:p/>
-    <w:p/>
+        <w:t>Fennmaradó hibák: TSZ és IPS között a forgalomirányítás OSPF-el hibás, még az alapértelmezett OSPF-el is ahol minden szomszédot hirdet. A hiba valószínűleg a cisco PAcket tracer hibája.</w:t>
+      </w:r>
+    </w:p>
+    <w:p>
+      <w:r>
+        <w:t xml:space="preserve">11.29: </w:t>
+      </w:r>
+    </w:p>
+    <w:p>
+      <w:r>
+        <w:t xml:space="preserve">Hiba javítása: Az olasz switch most már eléri a TSZ backup szerverét és a TFTP-vel mentés </w:t>
+      </w:r>
+    </w:p>
+    <w:p>
+      <w:r>
+        <w:t>sikeres.</w:t>
+      </w:r>
+    </w:p>
+    <w:p>
+      <w:r>
+        <w:t>Az IPV6 alatt az Ospfv3-al történő forgalomirányítás konfigurációjában hiba lépett fel így nem működik az ISP és a TSZ közötti kommunikáció.</w:t>
+      </w:r>
+    </w:p>
     <w:sectPr>
       <w:pgSz w:w="11906" w:h="16838"/>
       <w:pgMar w:top="1417" w:right="1417" w:bottom="1417" w:left="1417" w:header="708" w:footer="708" w:gutter="0"/>

</xml_diff>

<commit_message>
Hibakezelés file szerkesztése. - Josef
</commit_message>
<xml_diff>
--- a/hibakezelés-Josef.docx
+++ b/hibakezelés-Josef.docx
@@ -6,21 +6,25 @@
       <w:pPr>
         <w:rPr>
           <w:color w:val="000000" w:themeColor="text1"/>
-          <w14:shadow w14:blurRad="38100" w14:dist="19050" w14:dir="2700000" w14:sx="100000" w14:sy="100000" w14:kx="0" w14:ky="0" w14:algn="tl">
-            <w14:schemeClr w14:val="dk1">
-              <w14:alpha w14:val="60000"/>
-            </w14:schemeClr>
-          </w14:shadow>
-          <w14:textOutline w14:w="0" w14:cap="flat" w14:cmpd="sng" w14:algn="ctr">
-            <w14:noFill/>
-            <w14:prstDash w14:val="solid"/>
-            <w14:round/>
-          </w14:textOutline>
-        </w:rPr>
-      </w:pPr>
-      <w:r>
-        <w:rPr>
-          <w:color w:val="000000" w:themeColor="text1"/>
+          <w:sz w:val="28"/>
+          <w:szCs w:val="28"/>
+          <w14:shadow w14:blurRad="38100" w14:dist="19050" w14:dir="2700000" w14:sx="100000" w14:sy="100000" w14:kx="0" w14:ky="0" w14:algn="tl">
+            <w14:schemeClr w14:val="dk1">
+              <w14:alpha w14:val="60000"/>
+            </w14:schemeClr>
+          </w14:shadow>
+          <w14:textOutline w14:w="0" w14:cap="flat" w14:cmpd="sng" w14:algn="ctr">
+            <w14:noFill/>
+            <w14:prstDash w14:val="solid"/>
+            <w14:round/>
+          </w14:textOutline>
+        </w:rPr>
+      </w:pPr>
+      <w:r>
+        <w:rPr>
+          <w:color w:val="000000" w:themeColor="text1"/>
+          <w:sz w:val="28"/>
+          <w:szCs w:val="28"/>
           <w14:shadow w14:blurRad="38100" w14:dist="19050" w14:dir="2700000" w14:sx="100000" w14:sy="100000" w14:kx="0" w14:ky="0" w14:algn="tl">
             <w14:schemeClr w14:val="dk1">
               <w14:alpha w14:val="60000"/>
@@ -39,33 +43,103 @@
       <w:pPr>
         <w:rPr>
           <w:color w:val="000000" w:themeColor="text1"/>
-          <w14:shadow w14:blurRad="38100" w14:dist="19050" w14:dir="2700000" w14:sx="100000" w14:sy="100000" w14:kx="0" w14:ky="0" w14:algn="tl">
-            <w14:schemeClr w14:val="dk1">
-              <w14:alpha w14:val="60000"/>
-            </w14:schemeClr>
-          </w14:shadow>
-          <w14:textOutline w14:w="0" w14:cap="flat" w14:cmpd="sng" w14:algn="ctr">
-            <w14:noFill/>
-            <w14:prstDash w14:val="solid"/>
-            <w14:round/>
-          </w14:textOutline>
-        </w:rPr>
-      </w:pPr>
-      <w:r>
-        <w:rPr>
-          <w:color w:val="000000" w:themeColor="text1"/>
-          <w14:shadow w14:blurRad="38100" w14:dist="19050" w14:dir="2700000" w14:sx="100000" w14:sy="100000" w14:kx="0" w14:ky="0" w14:algn="tl">
-            <w14:schemeClr w14:val="dk1">
-              <w14:alpha w14:val="60000"/>
-            </w14:schemeClr>
-          </w14:shadow>
-          <w14:textOutline w14:w="0" w14:cap="flat" w14:cmpd="sng" w14:algn="ctr">
-            <w14:noFill/>
-            <w14:prstDash w14:val="solid"/>
-            <w14:round/>
-          </w14:textOutline>
-        </w:rPr>
-        <w:t xml:space="preserve">11.28 Hétfő: A tervezés utáni kivitelezés közben derültek ki hibák a routerek fajtái és elhelyezkedésükkel kapcsolatban. </w:t>
+          <w:sz w:val="28"/>
+          <w:szCs w:val="28"/>
+          <w14:shadow w14:blurRad="38100" w14:dist="19050" w14:dir="2700000" w14:sx="100000" w14:sy="100000" w14:kx="0" w14:ky="0" w14:algn="tl">
+            <w14:schemeClr w14:val="dk1">
+              <w14:alpha w14:val="60000"/>
+            </w14:schemeClr>
+          </w14:shadow>
+          <w14:textOutline w14:w="0" w14:cap="flat" w14:cmpd="sng" w14:algn="ctr">
+            <w14:noFill/>
+            <w14:prstDash w14:val="solid"/>
+            <w14:round/>
+          </w14:textOutline>
+        </w:rPr>
+      </w:pPr>
+      <w:r>
+        <w:rPr>
+          <w:color w:val="000000" w:themeColor="text1"/>
+          <w:sz w:val="28"/>
+          <w:szCs w:val="28"/>
+          <w14:shadow w14:blurRad="38100" w14:dist="19050" w14:dir="2700000" w14:sx="100000" w14:sy="100000" w14:kx="0" w14:ky="0" w14:algn="tl">
+            <w14:schemeClr w14:val="dk1">
+              <w14:alpha w14:val="60000"/>
+            </w14:schemeClr>
+          </w14:shadow>
+          <w14:textOutline w14:w="0" w14:cap="flat" w14:cmpd="sng" w14:algn="ctr">
+            <w14:noFill/>
+            <w14:prstDash w14:val="solid"/>
+            <w14:round/>
+          </w14:textOutline>
+        </w:rPr>
+        <w:t>Minden verzió és minden egyéb dokumentum feltöltésre került GitHub-ra</w:t>
+      </w:r>
+    </w:p>
+    <w:p>
+      <w:pPr>
+        <w:rPr>
+          <w:color w:val="000000" w:themeColor="text1"/>
+          <w14:shadow w14:blurRad="38100" w14:dist="19050" w14:dir="2700000" w14:sx="100000" w14:sy="100000" w14:kx="0" w14:ky="0" w14:algn="tl">
+            <w14:schemeClr w14:val="dk1">
+              <w14:alpha w14:val="60000"/>
+            </w14:schemeClr>
+          </w14:shadow>
+          <w14:textOutline w14:w="0" w14:cap="flat" w14:cmpd="sng" w14:algn="ctr">
+            <w14:noFill/>
+            <w14:prstDash w14:val="solid"/>
+            <w14:round/>
+          </w14:textOutline>
+        </w:rPr>
+      </w:pPr>
+      <w:r>
+        <w:rPr>
+          <w:color w:val="000000" w:themeColor="text1"/>
+          <w14:shadow w14:blurRad="38100" w14:dist="19050" w14:dir="2700000" w14:sx="100000" w14:sy="100000" w14:kx="0" w14:ky="0" w14:algn="tl">
+            <w14:schemeClr w14:val="dk1">
+              <w14:alpha w14:val="60000"/>
+            </w14:schemeClr>
+          </w14:shadow>
+          <w14:textOutline w14:w="0" w14:cap="flat" w14:cmpd="sng" w14:algn="ctr">
+            <w14:noFill/>
+            <w14:prstDash w14:val="solid"/>
+            <w14:round/>
+          </w14:textOutline>
+        </w:rPr>
+        <w:t>11.28 Hétfő:</w:t>
+      </w:r>
+    </w:p>
+    <w:p>
+      <w:pPr>
+        <w:rPr>
+          <w:color w:val="000000" w:themeColor="text1"/>
+          <w14:shadow w14:blurRad="38100" w14:dist="19050" w14:dir="2700000" w14:sx="100000" w14:sy="100000" w14:kx="0" w14:ky="0" w14:algn="tl">
+            <w14:schemeClr w14:val="dk1">
+              <w14:alpha w14:val="60000"/>
+            </w14:schemeClr>
+          </w14:shadow>
+          <w14:textOutline w14:w="0" w14:cap="flat" w14:cmpd="sng" w14:algn="ctr">
+            <w14:noFill/>
+            <w14:prstDash w14:val="solid"/>
+            <w14:round/>
+          </w14:textOutline>
+        </w:rPr>
+      </w:pPr>
+      <w:r>
+        <w:rPr>
+          <w:color w:val="000000" w:themeColor="text1"/>
+          <w14:shadow w14:blurRad="38100" w14:dist="19050" w14:dir="2700000" w14:sx="100000" w14:sy="100000" w14:kx="0" w14:ky="0" w14:algn="tl">
+            <w14:schemeClr w14:val="dk1">
+              <w14:alpha w14:val="60000"/>
+            </w14:schemeClr>
+          </w14:shadow>
+          <w14:textOutline w14:w="0" w14:cap="flat" w14:cmpd="sng" w14:algn="ctr">
+            <w14:noFill/>
+            <w14:prstDash w14:val="solid"/>
+            <w14:round/>
+          </w14:textOutline>
+        </w:rPr>
+        <w:t xml:space="preserve"> A tervezés utáni kivitelezés közben derültek ki hibák a routerek fajtái és elhelyezkedésükkel kapcsolatban. </w:t>
       </w:r>
       <w:r>
         <w:rPr>
@@ -988,6 +1062,7 @@
             <w14:round/>
           </w14:textOutline>
         </w:rPr>
+        <w:lastRenderedPageBreak/>
         <w:t xml:space="preserve">DNS szerver mindenhol </w:t>
       </w:r>
       <w:r>
@@ -1038,7 +1113,6 @@
             <w14:round/>
           </w14:textOutline>
         </w:rPr>
-        <w:lastRenderedPageBreak/>
         <w:t xml:space="preserve">A TFTP szerver miatt a swictheknek IP címet </w:t>
       </w:r>
       <w:r>
@@ -1158,6 +1232,9 @@
       <w:r>
         <w:t>az amerikai ISP részlegen.</w:t>
       </w:r>
+      <w:r>
+        <w:t xml:space="preserve"> Ips Amerikai gépek konfigurálása IPV6-al: 1 switch és 2 munkaállomás kialakítása.</w:t>
+      </w:r>
     </w:p>
     <w:p>
       <w:pPr>
@@ -1180,7 +1257,7 @@
         </w:numPr>
       </w:pPr>
       <w:r>
-        <w:t xml:space="preserve">A switchek mellé console-s gépek beállítása és konfigurálása. </w:t>
+        <w:t>A switchek mellé console-s gépek beállítása és konfigurálása.</w:t>
       </w:r>
     </w:p>
     <w:p>

</xml_diff>